<commit_message>
Release 0.22.0 New manned items:
colonists-inserter=Manned inserter
colonists-assembling-machine=Manned assembly machine
colonists-mining-drill=Manned mining drill
colonists-lab=Manned lab
colonists-reverse-factory=Manned reverse factory
colonists-transport-belt=Manned transport belt
colonists-splitter=Manned splitter

and put burners and electricity behind a new technology
</commit_message>
<xml_diff>
--- a/Documentation/todo.doc.docx
+++ b/Documentation/todo.doc.docx
@@ -1,7 +1,641 @@
 
 <file path=word/document.xml><?xml version="1.0" encoding="utf-8"?>
-<w:document xmlns:wpc="http://schemas.microsoft.com/office/word/2010/wordprocessingCanvas" xmlns:mc="http://schemas.openxmlformats.org/markup-compatibility/2006" xmlns:o="urn:schemas-microsoft-com:office:office" xmlns:r="http://schemas.openxmlformats.org/officeDocument/2006/relationships" xmlns:m="http://schemas.openxmlformats.org/officeDocument/2006/math" xmlns:v="urn:schemas-microsoft-com:vml" xmlns:wp14="http://schemas.microsoft.com/office/word/2010/wordprocessingDrawing" xmlns:wp="http://schemas.openxmlformats.org/drawingml/2006/wordprocessingDrawing" xmlns:w10="urn:schemas-microsoft-com:office:word" xmlns:w="http://schemas.openxmlformats.org/wordprocessingml/2006/main" xmlns:w14="http://schemas.microsoft.com/office/word/2010/wordml" xmlns:w15="http://schemas.microsoft.com/office/word/2012/wordml" xmlns:wpg="http://schemas.microsoft.com/office/word/2010/wordprocessingGroup" xmlns:wpi="http://schemas.microsoft.com/office/word/2010/wordprocessingInk" xmlns:wne="http://schemas.microsoft.com/office/word/2006/wordml" xmlns:wps="http://schemas.microsoft.com/office/word/2010/wordprocessingShape" mc:Ignorable="w14 w15 wp14">
+<w:document xmlns:wpc="http://schemas.microsoft.com/office/word/2010/wordprocessingCanvas" xmlns:cx="http://schemas.microsoft.com/office/drawing/2014/chartex" xmlns:cx1="http://schemas.microsoft.com/office/drawing/2015/9/8/chartex" xmlns:cx2="http://schemas.microsoft.com/office/drawing/2015/10/21/chartex" xmlns:cx3="http://schemas.microsoft.com/office/drawing/2016/5/9/chartex" xmlns:cx4="http://schemas.microsoft.com/office/drawing/2016/5/10/chartex" xmlns:cx5="http://schemas.microsoft.com/office/drawing/2016/5/11/chartex" xmlns:cx6="http://schemas.microsoft.com/office/drawing/2016/5/12/chartex" xmlns:cx7="http://schemas.microsoft.com/office/drawing/2016/5/13/chartex" xmlns:cx8="http://schemas.microsoft.com/office/drawing/2016/5/14/chartex" xmlns:mc="http://schemas.openxmlformats.org/markup-compatibility/2006" xmlns:aink="http://schemas.microsoft.com/office/drawing/2016/ink" xmlns:am3d="http://schemas.microsoft.com/office/drawing/2017/model3d" xmlns:o="urn:schemas-microsoft-com:office:office" xmlns:r="http://schemas.openxmlformats.org/officeDocument/2006/relationships" xmlns:m="http://schemas.openxmlformats.org/officeDocument/2006/math" xmlns:v="urn:schemas-microsoft-com:vml" xmlns:wp14="http://schemas.microsoft.com/office/word/2010/wordprocessingDrawing" xmlns:wp="http://schemas.openxmlformats.org/drawingml/2006/wordprocessingDrawing" xmlns:w10="urn:schemas-microsoft-com:office:word" xmlns:w="http://schemas.openxmlformats.org/wordprocessingml/2006/main" xmlns:w14="http://schemas.microsoft.com/office/word/2010/wordml" xmlns:w15="http://schemas.microsoft.com/office/word/2012/wordml" xmlns:w16cid="http://schemas.microsoft.com/office/word/2016/wordml/cid" xmlns:w16se="http://schemas.microsoft.com/office/word/2015/wordml/symex" xmlns:wpg="http://schemas.microsoft.com/office/word/2010/wordprocessingGroup" xmlns:wpi="http://schemas.microsoft.com/office/word/2010/wordprocessingInk" xmlns:wne="http://schemas.microsoft.com/office/word/2006/wordml" xmlns:wps="http://schemas.microsoft.com/office/word/2010/wordprocessingShape" mc:Ignorable="w14 w15 w16se w16cid wp14">
   <w:body>
+    <w:p>
+      <w:pPr>
+        <w:pStyle w:val="Title"/>
+      </w:pPr>
+      <w:proofErr w:type="spellStart"/>
+      <w:r>
+        <w:t>Colonists</w:t>
+      </w:r>
+      <w:proofErr w:type="spellEnd"/>
+    </w:p>
+    <w:p>
+      <w:pPr>
+        <w:pStyle w:val="Heading1"/>
+      </w:pPr>
+      <w:proofErr w:type="spellStart"/>
+      <w:r>
+        <w:t>Depended</w:t>
+      </w:r>
+      <w:proofErr w:type="spellEnd"/>
+      <w:r>
+        <w:t xml:space="preserve"> </w:t>
+      </w:r>
+      <w:proofErr w:type="spellStart"/>
+      <w:r>
+        <w:t>mods</w:t>
+      </w:r>
+      <w:proofErr w:type="spellEnd"/>
+    </w:p>
+    <w:p/>
+    <w:p/>
+    <w:p/>
+    <w:p/>
+    <w:p/>
+    <w:p>
+      <w:pPr>
+        <w:pStyle w:val="Heading1"/>
+        <w:rPr>
+          <w:lang w:val="en-US"/>
+        </w:rPr>
+      </w:pPr>
+      <w:r>
+        <w:rPr>
+          <w:lang w:val="en-US"/>
+        </w:rPr>
+        <w:t>Popula</w:t>
+      </w:r>
+      <w:r>
+        <w:rPr>
+          <w:lang w:val="en-US"/>
+        </w:rPr>
+        <w:t>tion</w:t>
+      </w:r>
+    </w:p>
+    <w:p>
+      <w:pPr>
+        <w:pStyle w:val="ListParagraph"/>
+        <w:numPr>
+          <w:ilvl w:val="0"/>
+          <w:numId w:val="5"/>
+        </w:numPr>
+        <w:rPr>
+          <w:lang w:val="en-US"/>
+        </w:rPr>
+      </w:pPr>
+      <w:r>
+        <w:rPr>
+          <w:lang w:val="en-US"/>
+        </w:rPr>
+        <w:t>Clone duplicator</w:t>
+      </w:r>
+    </w:p>
+    <w:p>
+      <w:pPr>
+        <w:pStyle w:val="ListParagraph"/>
+        <w:numPr>
+          <w:ilvl w:val="0"/>
+          <w:numId w:val="5"/>
+        </w:numPr>
+        <w:rPr>
+          <w:lang w:val="en-US"/>
+        </w:rPr>
+      </w:pPr>
+      <w:r>
+        <w:rPr>
+          <w:lang w:val="en-US"/>
+        </w:rPr>
+        <w:t>Communications dish</w:t>
+      </w:r>
+    </w:p>
+    <w:p>
+      <w:pPr>
+        <w:pStyle w:val="ListParagraph"/>
+        <w:numPr>
+          <w:ilvl w:val="0"/>
+          <w:numId w:val="5"/>
+        </w:numPr>
+        <w:rPr>
+          <w:lang w:val="en-US"/>
+        </w:rPr>
+      </w:pPr>
+      <w:proofErr w:type="spellStart"/>
+      <w:r>
+        <w:rPr>
+          <w:lang w:val="en-US"/>
+        </w:rPr>
+        <w:t>Landingsite</w:t>
+      </w:r>
+      <w:proofErr w:type="spellEnd"/>
+    </w:p>
+    <w:p>
+      <w:pPr>
+        <w:pStyle w:val="ListParagraph"/>
+        <w:numPr>
+          <w:ilvl w:val="0"/>
+          <w:numId w:val="5"/>
+        </w:numPr>
+        <w:rPr>
+          <w:lang w:val="en-US"/>
+        </w:rPr>
+      </w:pPr>
+      <w:r>
+        <w:rPr>
+          <w:lang w:val="en-US"/>
+        </w:rPr>
+        <w:t>Reproduction</w:t>
+      </w:r>
+    </w:p>
+    <w:p>
+      <w:pPr>
+        <w:pStyle w:val="ListParagraph"/>
+        <w:numPr>
+          <w:ilvl w:val="0"/>
+          <w:numId w:val="5"/>
+        </w:numPr>
+        <w:rPr>
+          <w:lang w:val="en-US"/>
+        </w:rPr>
+      </w:pPr>
+      <w:r>
+        <w:rPr>
+          <w:lang w:val="en-US"/>
+        </w:rPr>
+        <w:t>Ambulance, radar, automatic</w:t>
+      </w:r>
+    </w:p>
+    <w:p>
+      <w:pPr>
+        <w:pStyle w:val="Heading1"/>
+        <w:rPr>
+          <w:lang w:val="en-US"/>
+        </w:rPr>
+      </w:pPr>
+      <w:r>
+        <w:rPr>
+          <w:lang w:val="en-US"/>
+        </w:rPr>
+        <w:t>Housing</w:t>
+      </w:r>
+    </w:p>
+    <w:p>
+      <w:pPr>
+        <w:pStyle w:val="ListParagraph"/>
+        <w:numPr>
+          <w:ilvl w:val="0"/>
+          <w:numId w:val="5"/>
+        </w:numPr>
+        <w:rPr>
+          <w:lang w:val="en-US"/>
+        </w:rPr>
+      </w:pPr>
+      <w:r>
+        <w:rPr>
+          <w:lang w:val="en-US"/>
+        </w:rPr>
+        <w:t>Houses</w:t>
+      </w:r>
+    </w:p>
+    <w:p>
+      <w:pPr>
+        <w:pStyle w:val="ListParagraph"/>
+        <w:numPr>
+          <w:ilvl w:val="0"/>
+          <w:numId w:val="5"/>
+        </w:numPr>
+        <w:rPr>
+          <w:lang w:val="en-US"/>
+        </w:rPr>
+      </w:pPr>
+      <w:r>
+        <w:rPr>
+          <w:lang w:val="en-US"/>
+        </w:rPr>
+        <w:t>Shops</w:t>
+      </w:r>
+    </w:p>
+    <w:p>
+      <w:pPr>
+        <w:pStyle w:val="ListParagraph"/>
+        <w:numPr>
+          <w:ilvl w:val="1"/>
+          <w:numId w:val="5"/>
+        </w:numPr>
+        <w:rPr>
+          <w:lang w:val="en-US"/>
+        </w:rPr>
+      </w:pPr>
+      <w:r>
+        <w:rPr>
+          <w:lang w:val="en-US"/>
+        </w:rPr>
+        <w:t>These automatically put food in houses</w:t>
+      </w:r>
+    </w:p>
+    <w:p>
+      <w:pPr>
+        <w:pStyle w:val="ListParagraph"/>
+        <w:numPr>
+          <w:ilvl w:val="1"/>
+          <w:numId w:val="5"/>
+        </w:numPr>
+        <w:rPr>
+          <w:lang w:val="en-US"/>
+        </w:rPr>
+      </w:pPr>
+      <w:r>
+        <w:rPr>
+          <w:lang w:val="en-US"/>
+        </w:rPr>
+        <w:t>( restaurants )</w:t>
+      </w:r>
+    </w:p>
+    <w:p>
+      <w:pPr>
+        <w:pStyle w:val="ListParagraph"/>
+        <w:numPr>
+          <w:ilvl w:val="0"/>
+          <w:numId w:val="5"/>
+        </w:numPr>
+        <w:rPr>
+          <w:lang w:val="en-US"/>
+        </w:rPr>
+      </w:pPr>
+      <w:r>
+        <w:rPr>
+          <w:lang w:val="en-US"/>
+        </w:rPr>
+        <w:t>Pick up solid waste</w:t>
+      </w:r>
+    </w:p>
+    <w:p>
+      <w:pPr>
+        <w:pStyle w:val="Heading1"/>
+      </w:pPr>
+      <w:proofErr w:type="spellStart"/>
+      <w:r>
+        <w:t>Work</w:t>
+      </w:r>
+      <w:proofErr w:type="spellEnd"/>
+    </w:p>
+    <w:p>
+      <w:pPr>
+        <w:pStyle w:val="ListParagraph"/>
+        <w:numPr>
+          <w:ilvl w:val="0"/>
+          <w:numId w:val="5"/>
+        </w:numPr>
+        <w:rPr>
+          <w:lang w:val="en-US"/>
+        </w:rPr>
+      </w:pPr>
+      <w:r>
+        <w:rPr>
+          <w:lang w:val="en-US"/>
+        </w:rPr>
+        <w:t>Manned inserter</w:t>
+      </w:r>
+    </w:p>
+    <w:p>
+      <w:pPr>
+        <w:pStyle w:val="ListParagraph"/>
+        <w:numPr>
+          <w:ilvl w:val="0"/>
+          <w:numId w:val="5"/>
+        </w:numPr>
+        <w:rPr>
+          <w:lang w:val="en-US"/>
+        </w:rPr>
+      </w:pPr>
+      <w:r>
+        <w:rPr>
+          <w:lang w:val="en-US"/>
+        </w:rPr>
+        <w:t>Mining drills ( Mining drones )</w:t>
+      </w:r>
+    </w:p>
+    <w:p>
+      <w:pPr>
+        <w:pStyle w:val="ListParagraph"/>
+        <w:numPr>
+          <w:ilvl w:val="0"/>
+          <w:numId w:val="5"/>
+        </w:numPr>
+        <w:rPr>
+          <w:lang w:val="en-US"/>
+        </w:rPr>
+      </w:pPr>
+      <w:r>
+        <w:rPr>
+          <w:lang w:val="en-US"/>
+        </w:rPr>
+        <w:t>Manned assembly machine</w:t>
+      </w:r>
+    </w:p>
+    <w:p>
+      <w:pPr>
+        <w:pStyle w:val="ListParagraph"/>
+        <w:numPr>
+          <w:ilvl w:val="0"/>
+          <w:numId w:val="5"/>
+        </w:numPr>
+        <w:rPr>
+          <w:lang w:val="en-US"/>
+        </w:rPr>
+      </w:pPr>
+      <w:r>
+        <w:rPr>
+          <w:lang w:val="en-US"/>
+        </w:rPr>
+        <w:t>Manned lab</w:t>
+      </w:r>
+    </w:p>
+    <w:p>
+      <w:pPr>
+        <w:pStyle w:val="ListParagraph"/>
+        <w:numPr>
+          <w:ilvl w:val="0"/>
+          <w:numId w:val="5"/>
+        </w:numPr>
+        <w:rPr>
+          <w:lang w:val="en-US"/>
+        </w:rPr>
+      </w:pPr>
+      <w:r>
+        <w:rPr>
+          <w:lang w:val="en-US"/>
+        </w:rPr>
+        <w:t>Manned reverse factory</w:t>
+      </w:r>
+    </w:p>
+    <w:p>
+      <w:pPr>
+        <w:pStyle w:val="ListParagraph"/>
+        <w:numPr>
+          <w:ilvl w:val="0"/>
+          <w:numId w:val="5"/>
+        </w:numPr>
+        <w:rPr>
+          <w:lang w:val="en-US"/>
+        </w:rPr>
+      </w:pPr>
+    </w:p>
+    <w:p>
+      <w:pPr>
+        <w:pStyle w:val="Heading1"/>
+        <w:rPr>
+          <w:lang w:val="en-US"/>
+        </w:rPr>
+      </w:pPr>
+      <w:r>
+        <w:rPr>
+          <w:lang w:val="en-US"/>
+        </w:rPr>
+        <w:t>Workshops</w:t>
+      </w:r>
+    </w:p>
+    <w:p>
+      <w:pPr>
+        <w:pStyle w:val="Heading1"/>
+        <w:rPr>
+          <w:lang w:val="en-US"/>
+        </w:rPr>
+      </w:pPr>
+      <w:r>
+        <w:rPr>
+          <w:lang w:val="en-US"/>
+        </w:rPr>
+        <w:t>Heat</w:t>
+      </w:r>
+    </w:p>
+    <w:p>
+      <w:pPr>
+        <w:pStyle w:val="ListParagraph"/>
+        <w:numPr>
+          <w:ilvl w:val="0"/>
+          <w:numId w:val="5"/>
+        </w:numPr>
+        <w:rPr>
+          <w:lang w:val="en-US"/>
+        </w:rPr>
+      </w:pPr>
+      <w:r>
+        <w:rPr>
+          <w:lang w:val="en-US"/>
+        </w:rPr>
+        <w:t>Heat generator</w:t>
+      </w:r>
+    </w:p>
+    <w:p>
+      <w:pPr>
+        <w:pStyle w:val="ListParagraph"/>
+        <w:numPr>
+          <w:ilvl w:val="0"/>
+          <w:numId w:val="5"/>
+        </w:numPr>
+        <w:rPr>
+          <w:lang w:val="en-US"/>
+        </w:rPr>
+      </w:pPr>
+      <w:r>
+        <w:rPr>
+          <w:lang w:val="en-US"/>
+        </w:rPr>
+        <w:t>Heat electric generator</w:t>
+      </w:r>
+    </w:p>
+    <w:p>
+      <w:pPr>
+        <w:pStyle w:val="ListParagraph"/>
+        <w:numPr>
+          <w:ilvl w:val="0"/>
+          <w:numId w:val="5"/>
+        </w:numPr>
+        <w:rPr>
+          <w:lang w:val="en-US"/>
+        </w:rPr>
+      </w:pPr>
+      <w:r>
+        <w:rPr>
+          <w:lang w:val="en-US"/>
+        </w:rPr>
+        <w:t>Generator</w:t>
+      </w:r>
+    </w:p>
+    <w:p>
+      <w:pPr>
+        <w:pStyle w:val="ListParagraph"/>
+        <w:numPr>
+          <w:ilvl w:val="0"/>
+          <w:numId w:val="5"/>
+        </w:numPr>
+        <w:rPr>
+          <w:lang w:val="en-US"/>
+        </w:rPr>
+      </w:pPr>
+      <w:r>
+        <w:rPr>
+          <w:lang w:val="en-US"/>
+        </w:rPr>
+        <w:t>&gt; Steam exchanger</w:t>
+      </w:r>
+    </w:p>
+    <w:p>
+      <w:pPr>
+        <w:pStyle w:val="ListParagraph"/>
+        <w:numPr>
+          <w:ilvl w:val="0"/>
+          <w:numId w:val="5"/>
+        </w:numPr>
+        <w:rPr>
+          <w:lang w:val="en-US"/>
+        </w:rPr>
+      </w:pPr>
+      <w:r>
+        <w:rPr>
+          <w:lang w:val="en-US"/>
+        </w:rPr>
+        <w:t>&gt; Heat to lower heat exchanger</w:t>
+      </w:r>
+    </w:p>
+    <w:p>
+      <w:pPr>
+        <w:pStyle w:val="Heading1"/>
+        <w:rPr>
+          <w:lang w:val="en-US"/>
+        </w:rPr>
+      </w:pPr>
+      <w:r>
+        <w:rPr>
+          <w:lang w:val="en-US"/>
+        </w:rPr>
+        <w:t>Food</w:t>
+      </w:r>
+    </w:p>
+    <w:p>
+      <w:pPr>
+        <w:pStyle w:val="ListParagraph"/>
+        <w:numPr>
+          <w:ilvl w:val="0"/>
+          <w:numId w:val="5"/>
+        </w:numPr>
+        <w:rPr>
+          <w:lang w:val="en-US"/>
+        </w:rPr>
+      </w:pPr>
+    </w:p>
+    <w:p>
+      <w:pPr>
+        <w:pStyle w:val="Heading1"/>
+        <w:rPr>
+          <w:lang w:val="en-US"/>
+        </w:rPr>
+      </w:pPr>
+      <w:r>
+        <w:rPr>
+          <w:lang w:val="en-US"/>
+        </w:rPr>
+        <w:lastRenderedPageBreak/>
+        <w:t>Waste</w:t>
+      </w:r>
+    </w:p>
+    <w:p>
+      <w:pPr>
+        <w:pStyle w:val="Heading1"/>
+        <w:rPr>
+          <w:lang w:val="en-US"/>
+        </w:rPr>
+      </w:pPr>
+      <w:r>
+        <w:rPr>
+          <w:lang w:val="en-US"/>
+        </w:rPr>
+        <w:t>Happiness</w:t>
+      </w:r>
+    </w:p>
+    <w:p>
+      <w:pPr>
+        <w:pStyle w:val="ListParagraph"/>
+        <w:numPr>
+          <w:ilvl w:val="0"/>
+          <w:numId w:val="5"/>
+        </w:numPr>
+        <w:rPr>
+          <w:lang w:val="en-US"/>
+        </w:rPr>
+      </w:pPr>
+      <w:r>
+        <w:rPr>
+          <w:lang w:val="en-US"/>
+        </w:rPr>
+        <w:t>&gt; Hospitals?</w:t>
+      </w:r>
+    </w:p>
+    <w:p>
+      <w:pPr>
+        <w:pStyle w:val="ListParagraph"/>
+        <w:numPr>
+          <w:ilvl w:val="0"/>
+          <w:numId w:val="5"/>
+        </w:numPr>
+        <w:rPr>
+          <w:lang w:val="en-US"/>
+        </w:rPr>
+      </w:pPr>
+      <w:r>
+        <w:rPr>
+          <w:lang w:val="en-US"/>
+        </w:rPr>
+        <w:t>&gt; Bars</w:t>
+      </w:r>
+    </w:p>
+    <w:p>
+      <w:pPr>
+        <w:pStyle w:val="Heading1"/>
+        <w:rPr>
+          <w:lang w:val="en-US"/>
+        </w:rPr>
+      </w:pPr>
+      <w:r>
+        <w:rPr>
+          <w:lang w:val="en-US"/>
+        </w:rPr>
+        <w:t>Maintenance</w:t>
+      </w:r>
+    </w:p>
+    <w:p>
+      <w:pPr>
+        <w:rPr>
+          <w:lang w:val="en-US"/>
+        </w:rPr>
+      </w:pPr>
+    </w:p>
+    <w:p>
+      <w:pPr>
+        <w:pStyle w:val="Heading1"/>
+      </w:pPr>
+      <w:r>
+        <w:t>Military</w:t>
+      </w:r>
+    </w:p>
+    <w:p/>
+    <w:p>
+      <w:pPr>
+        <w:pStyle w:val="Heading1"/>
+      </w:pPr>
+      <w:r>
+        <w:t>Transport</w:t>
+      </w:r>
+    </w:p>
+    <w:p>
+      <w:pPr>
+        <w:pStyle w:val="ListParagraph"/>
+        <w:numPr>
+          <w:ilvl w:val="0"/>
+          <w:numId w:val="5"/>
+        </w:numPr>
+      </w:pPr>
+      <w:r>
+        <w:t>Transport drones</w:t>
+      </w:r>
+    </w:p>
+    <w:p>
+      <w:pPr>
+        <w:pStyle w:val="ListParagraph"/>
+        <w:numPr>
+          <w:ilvl w:val="0"/>
+          <w:numId w:val="5"/>
+        </w:numPr>
+      </w:pPr>
+      <w:r>
+        <w:t>Transport trucks</w:t>
+      </w:r>
+    </w:p>
+    <w:p/>
+    <w:p/>
     <w:p>
       <w:proofErr w:type="spellStart"/>
       <w:r>
@@ -397,13 +1031,8 @@
           <w:numId w:val="3"/>
         </w:numPr>
       </w:pPr>
-      <w:proofErr w:type="spellStart"/>
-      <w:r>
-        <w:t>Hunger</w:t>
-      </w:r>
-      <w:proofErr w:type="spellEnd"/>
-      <w:r>
-        <w:t xml:space="preserve"> state</w:t>
+      <w:r>
+        <w:t>Hunger state</w:t>
       </w:r>
     </w:p>
     <w:p>
@@ -415,6 +1044,7 @@
         </w:numPr>
       </w:pPr>
       <w:r>
+        <w:lastRenderedPageBreak/>
         <w:t xml:space="preserve">1  </w:t>
       </w:r>
       <w:proofErr w:type="spellStart"/>
@@ -796,34 +1426,676 @@
         <w:rPr>
           <w:lang w:val="en-GB"/>
         </w:rPr>
+        <w:t>Names</w:t>
+      </w:r>
+    </w:p>
+    <w:p>
+      <w:pPr>
+        <w:pStyle w:val="ListParagraph"/>
+        <w:numPr>
+          <w:ilvl w:val="0"/>
+          <w:numId w:val="3"/>
+        </w:numPr>
+        <w:rPr>
+          <w:lang w:val="en-GB"/>
+        </w:rPr>
+      </w:pPr>
+    </w:p>
+    <w:p>
+      <w:pPr>
+        <w:rPr>
+          <w:lang w:val="en-GB"/>
+        </w:rPr>
+      </w:pPr>
+      <w:r>
+        <w:rPr>
+          <w:lang w:val="en-GB"/>
+        </w:rPr>
+        <w:t>Waste</w:t>
+      </w:r>
+    </w:p>
+    <w:p>
+      <w:pPr>
+        <w:pStyle w:val="ListParagraph"/>
+        <w:numPr>
+          <w:ilvl w:val="0"/>
+          <w:numId w:val="2"/>
+        </w:numPr>
+        <w:rPr>
+          <w:i/>
+          <w:lang w:val="en-GB"/>
+        </w:rPr>
+      </w:pPr>
+      <w:r>
+        <w:rPr>
+          <w:i/>
+          <w:lang w:val="en-GB"/>
+        </w:rPr>
+        <w:t>Latrine</w:t>
+      </w:r>
+      <w:r>
+        <w:rPr>
+          <w:i/>
+          <w:lang w:val="en-GB"/>
+        </w:rPr>
+        <w:tab/>
+      </w:r>
+      <w:r>
+        <w:rPr>
+          <w:i/>
+          <w:lang w:val="en-GB"/>
+        </w:rPr>
+        <w:tab/>
+      </w:r>
+      <w:r>
+        <w:rPr>
+          <w:i/>
+          <w:lang w:val="en-GB"/>
+        </w:rPr>
+        <w:tab/>
+      </w:r>
+    </w:p>
+    <w:p>
+      <w:pPr>
+        <w:pStyle w:val="ListParagraph"/>
+        <w:numPr>
+          <w:ilvl w:val="1"/>
+          <w:numId w:val="2"/>
+        </w:numPr>
+        <w:rPr>
+          <w:lang w:val="en-GB"/>
+        </w:rPr>
+      </w:pPr>
+      <w:r>
+        <w:rPr>
+          <w:lang w:val="en-GB"/>
+        </w:rPr>
+        <w:t>Wood en stone</w:t>
+      </w:r>
+    </w:p>
+    <w:p>
+      <w:pPr>
+        <w:pStyle w:val="ListParagraph"/>
+        <w:numPr>
+          <w:ilvl w:val="0"/>
+          <w:numId w:val="2"/>
+        </w:numPr>
+        <w:rPr>
+          <w:i/>
+          <w:lang w:val="en-GB"/>
+        </w:rPr>
+      </w:pPr>
+      <w:r>
+        <w:rPr>
+          <w:i/>
+          <w:lang w:val="en-GB"/>
+        </w:rPr>
+        <w:t>Waste disposal</w:t>
+      </w:r>
+      <w:r>
+        <w:rPr>
+          <w:i/>
+          <w:lang w:val="en-GB"/>
+        </w:rPr>
+        <w:tab/>
+      </w:r>
+      <w:r>
+        <w:rPr>
+          <w:i/>
+          <w:lang w:val="en-GB"/>
+        </w:rPr>
+        <w:tab/>
+      </w:r>
+    </w:p>
+    <w:p>
+      <w:pPr>
+        <w:pStyle w:val="ListParagraph"/>
+        <w:numPr>
+          <w:ilvl w:val="0"/>
+          <w:numId w:val="2"/>
+        </w:numPr>
+        <w:rPr>
+          <w:lang w:val="en-GB"/>
+        </w:rPr>
+      </w:pPr>
+      <w:r>
+        <w:rPr>
+          <w:lang w:val="en-GB"/>
+        </w:rPr>
+        <w:t>Chemical</w:t>
+      </w:r>
+    </w:p>
+    <w:p>
+      <w:pPr>
+        <w:pStyle w:val="ListParagraph"/>
+        <w:numPr>
+          <w:ilvl w:val="1"/>
+          <w:numId w:val="2"/>
+        </w:numPr>
+        <w:rPr>
+          <w:i/>
+          <w:lang w:val="en-GB"/>
+        </w:rPr>
+      </w:pPr>
+      <w:r>
+        <w:rPr>
+          <w:i/>
+          <w:lang w:val="en-GB"/>
+        </w:rPr>
+        <w:t>Fertilizer</w:t>
+      </w:r>
+    </w:p>
+    <w:p>
+      <w:pPr>
+        <w:pStyle w:val="ListParagraph"/>
+        <w:numPr>
+          <w:ilvl w:val="1"/>
+          <w:numId w:val="2"/>
+        </w:numPr>
+        <w:rPr>
+          <w:i/>
+          <w:lang w:val="en-GB"/>
+        </w:rPr>
+      </w:pPr>
+      <w:r>
+        <w:rPr>
+          <w:i/>
+          <w:lang w:val="en-GB"/>
+        </w:rPr>
+        <w:t>Solid fuel</w:t>
+      </w:r>
+    </w:p>
+    <w:p>
+      <w:pPr>
+        <w:pStyle w:val="ListParagraph"/>
+        <w:numPr>
+          <w:ilvl w:val="1"/>
+          <w:numId w:val="2"/>
+        </w:numPr>
+        <w:rPr>
+          <w:i/>
+        </w:rPr>
+      </w:pPr>
+      <w:proofErr w:type="spellStart"/>
+      <w:r>
+        <w:rPr>
+          <w:i/>
+          <w:lang w:val="en-GB"/>
+        </w:rPr>
+        <w:t>Su</w:t>
+      </w:r>
+      <w:r>
+        <w:rPr>
+          <w:i/>
+        </w:rPr>
+        <w:t>lfur</w:t>
+      </w:r>
+      <w:proofErr w:type="spellEnd"/>
+    </w:p>
+    <w:p>
+      <w:pPr>
+        <w:pStyle w:val="ListParagraph"/>
+        <w:numPr>
+          <w:ilvl w:val="0"/>
+          <w:numId w:val="2"/>
+        </w:numPr>
+      </w:pPr>
+      <w:proofErr w:type="spellStart"/>
+      <w:r>
+        <w:t>Solids</w:t>
+      </w:r>
+      <w:proofErr w:type="spellEnd"/>
+    </w:p>
+    <w:p>
+      <w:pPr>
+        <w:pStyle w:val="ListParagraph"/>
+        <w:numPr>
+          <w:ilvl w:val="1"/>
+          <w:numId w:val="2"/>
+        </w:numPr>
+      </w:pPr>
+      <w:r>
+        <w:t>compost</w:t>
+      </w:r>
+    </w:p>
+    <w:p>
+      <w:r>
+        <w:t>Food</w:t>
+      </w:r>
+    </w:p>
+    <w:p>
+      <w:pPr>
+        <w:pStyle w:val="ListParagraph"/>
+        <w:numPr>
+          <w:ilvl w:val="0"/>
+          <w:numId w:val="2"/>
+        </w:numPr>
+        <w:rPr>
+          <w:strike/>
+        </w:rPr>
+      </w:pPr>
+      <w:proofErr w:type="spellStart"/>
+      <w:r>
+        <w:rPr>
+          <w:strike/>
+        </w:rPr>
+        <w:t>chop</w:t>
+      </w:r>
+      <w:proofErr w:type="spellEnd"/>
+      <w:r>
+        <w:rPr>
+          <w:strike/>
+        </w:rPr>
+        <w:t xml:space="preserve"> house</w:t>
+      </w:r>
+    </w:p>
+    <w:p>
+      <w:pPr>
+        <w:pStyle w:val="ListParagraph"/>
+        <w:numPr>
+          <w:ilvl w:val="0"/>
+          <w:numId w:val="2"/>
+        </w:numPr>
+        <w:rPr>
+          <w:strike/>
+        </w:rPr>
+      </w:pPr>
+      <w:proofErr w:type="spellStart"/>
+      <w:r>
+        <w:rPr>
+          <w:strike/>
+        </w:rPr>
+        <w:t>Cantine</w:t>
+      </w:r>
+      <w:proofErr w:type="spellEnd"/>
+    </w:p>
+    <w:p>
+      <w:pPr>
+        <w:pStyle w:val="ListParagraph"/>
+        <w:numPr>
+          <w:ilvl w:val="0"/>
+          <w:numId w:val="2"/>
+        </w:numPr>
+        <w:rPr>
+          <w:strike/>
+        </w:rPr>
+      </w:pPr>
+      <w:r>
+        <w:rPr>
+          <w:strike/>
+        </w:rPr>
+        <w:t>Restaurant</w:t>
+      </w:r>
+    </w:p>
+    <w:p>
+      <w:pPr>
+        <w:pStyle w:val="ListParagraph"/>
+        <w:numPr>
+          <w:ilvl w:val="0"/>
+          <w:numId w:val="2"/>
+        </w:numPr>
+        <w:rPr>
+          <w:strike/>
+        </w:rPr>
+      </w:pPr>
+      <w:r>
+        <w:rPr>
+          <w:strike/>
+        </w:rPr>
+        <w:t>Fish</w:t>
+      </w:r>
+    </w:p>
+    <w:p>
+      <w:pPr>
+        <w:pStyle w:val="ListParagraph"/>
+        <w:numPr>
+          <w:ilvl w:val="1"/>
+          <w:numId w:val="2"/>
+        </w:numPr>
+      </w:pPr>
+      <w:r>
+        <w:t>Electric Fishing robot</w:t>
+      </w:r>
+    </w:p>
+    <w:p>
+      <w:pPr>
+        <w:pStyle w:val="ListParagraph"/>
+        <w:numPr>
+          <w:ilvl w:val="1"/>
+          <w:numId w:val="2"/>
+        </w:numPr>
+      </w:pPr>
+      <w:r>
+        <w:t xml:space="preserve">Water =&gt; </w:t>
+      </w:r>
+      <w:proofErr w:type="spellStart"/>
+      <w:r>
+        <w:t>Noxys</w:t>
+      </w:r>
+      <w:proofErr w:type="spellEnd"/>
+    </w:p>
+    <w:p>
+      <w:pPr>
+        <w:pStyle w:val="ListParagraph"/>
+        <w:numPr>
+          <w:ilvl w:val="1"/>
+          <w:numId w:val="2"/>
+        </w:numPr>
+      </w:pPr>
+      <w:r>
+        <w:t>Live-</w:t>
+      </w:r>
+      <w:proofErr w:type="spellStart"/>
+      <w:r>
+        <w:t>fish</w:t>
+      </w:r>
+      <w:proofErr w:type="spellEnd"/>
+    </w:p>
+    <w:p>
+      <w:pPr>
+        <w:pStyle w:val="ListParagraph"/>
+        <w:numPr>
+          <w:ilvl w:val="1"/>
+          <w:numId w:val="2"/>
+        </w:numPr>
+      </w:pPr>
+      <w:r>
+        <w:t>Live-</w:t>
+      </w:r>
+      <w:proofErr w:type="spellStart"/>
+      <w:r>
+        <w:t>fish</w:t>
+      </w:r>
+      <w:proofErr w:type="spellEnd"/>
+      <w:r>
+        <w:t xml:space="preserve"> =&gt; </w:t>
+      </w:r>
+      <w:proofErr w:type="spellStart"/>
+      <w:r>
+        <w:t>raw-fish</w:t>
+      </w:r>
+      <w:proofErr w:type="spellEnd"/>
+    </w:p>
+    <w:p>
+      <w:pPr>
+        <w:pStyle w:val="ListParagraph"/>
+        <w:numPr>
+          <w:ilvl w:val="1"/>
+          <w:numId w:val="2"/>
+        </w:numPr>
+        <w:rPr>
+          <w:strike/>
+        </w:rPr>
+      </w:pPr>
+      <w:r>
+        <w:rPr>
+          <w:strike/>
+        </w:rPr>
+        <w:t>Fishing robot</w:t>
+      </w:r>
+    </w:p>
+    <w:p>
+      <w:pPr>
+        <w:pStyle w:val="ListParagraph"/>
+        <w:numPr>
+          <w:ilvl w:val="1"/>
+          <w:numId w:val="2"/>
+        </w:numPr>
+      </w:pPr>
+      <w:r>
+        <w:t>Fishing boot</w:t>
+      </w:r>
+    </w:p>
+    <w:p>
+      <w:pPr>
+        <w:pStyle w:val="ListParagraph"/>
+        <w:numPr>
+          <w:ilvl w:val="1"/>
+          <w:numId w:val="2"/>
+        </w:numPr>
+      </w:pPr>
+      <w:r>
+        <w:t xml:space="preserve">Fishing </w:t>
+      </w:r>
+      <w:proofErr w:type="spellStart"/>
+      <w:r>
+        <w:t>tech</w:t>
+      </w:r>
+      <w:proofErr w:type="spellEnd"/>
+    </w:p>
+    <w:p>
+      <w:pPr>
+        <w:pStyle w:val="ListParagraph"/>
+        <w:numPr>
+          <w:ilvl w:val="2"/>
+          <w:numId w:val="2"/>
+        </w:numPr>
+      </w:pPr>
+      <w:r>
+        <w:t>Range</w:t>
+      </w:r>
+    </w:p>
+    <w:p>
+      <w:pPr>
+        <w:pStyle w:val="ListParagraph"/>
+        <w:numPr>
+          <w:ilvl w:val="2"/>
+          <w:numId w:val="2"/>
+        </w:numPr>
+      </w:pPr>
+      <w:r>
         <w:lastRenderedPageBreak/>
-        <w:t>Names</w:t>
-      </w:r>
-    </w:p>
-    <w:p>
-      <w:pPr>
-        <w:pStyle w:val="ListParagraph"/>
-        <w:numPr>
-          <w:ilvl w:val="0"/>
-          <w:numId w:val="3"/>
-        </w:numPr>
-        <w:rPr>
-          <w:lang w:val="en-GB"/>
-        </w:rPr>
-      </w:pPr>
-    </w:p>
-    <w:p>
-      <w:pPr>
-        <w:rPr>
-          <w:lang w:val="en-GB"/>
-        </w:rPr>
-      </w:pPr>
-      <w:r>
-        <w:rPr>
-          <w:lang w:val="en-GB"/>
-        </w:rPr>
-        <w:t>Waste</w:t>
-      </w:r>
+        <w:t>Cooking</w:t>
+      </w:r>
+    </w:p>
+    <w:p>
+      <w:pPr>
+        <w:pStyle w:val="ListParagraph"/>
+        <w:numPr>
+          <w:ilvl w:val="1"/>
+          <w:numId w:val="2"/>
+        </w:numPr>
+        <w:rPr>
+          <w:strike/>
+        </w:rPr>
+      </w:pPr>
+      <w:proofErr w:type="spellStart"/>
+      <w:r>
+        <w:rPr>
+          <w:strike/>
+        </w:rPr>
+        <w:t>Recipes</w:t>
+      </w:r>
+      <w:proofErr w:type="spellEnd"/>
+    </w:p>
+    <w:p>
+      <w:pPr>
+        <w:pStyle w:val="ListParagraph"/>
+        <w:numPr>
+          <w:ilvl w:val="0"/>
+          <w:numId w:val="2"/>
+        </w:numPr>
+        <w:rPr>
+          <w:strike/>
+        </w:rPr>
+      </w:pPr>
+      <w:proofErr w:type="spellStart"/>
+      <w:r>
+        <w:rPr>
+          <w:strike/>
+        </w:rPr>
+        <w:t>Apples</w:t>
+      </w:r>
+      <w:proofErr w:type="spellEnd"/>
+    </w:p>
+    <w:p>
+      <w:pPr>
+        <w:pStyle w:val="ListParagraph"/>
+        <w:numPr>
+          <w:ilvl w:val="0"/>
+          <w:numId w:val="2"/>
+        </w:numPr>
+      </w:pPr>
+      <w:proofErr w:type="spellStart"/>
+      <w:r>
+        <w:t>Locales</w:t>
+      </w:r>
+      <w:proofErr w:type="spellEnd"/>
+      <w:r>
+        <w:t xml:space="preserve"> </w:t>
+      </w:r>
+      <w:proofErr w:type="spellStart"/>
+      <w:r>
+        <w:t>for</w:t>
+      </w:r>
+      <w:proofErr w:type="spellEnd"/>
+      <w:r>
+        <w:t xml:space="preserve"> waste</w:t>
+      </w:r>
+    </w:p>
+    <w:p>
+      <w:pPr>
+        <w:pStyle w:val="ListParagraph"/>
+        <w:numPr>
+          <w:ilvl w:val="0"/>
+          <w:numId w:val="2"/>
+        </w:numPr>
+      </w:pPr>
+      <w:proofErr w:type="spellStart"/>
+      <w:r>
+        <w:t>Cattle</w:t>
+      </w:r>
+      <w:proofErr w:type="spellEnd"/>
+    </w:p>
+    <w:p>
+      <w:pPr>
+        <w:pStyle w:val="ListParagraph"/>
+        <w:numPr>
+          <w:ilvl w:val="1"/>
+          <w:numId w:val="2"/>
+        </w:numPr>
+        <w:rPr>
+          <w:strike/>
+        </w:rPr>
+      </w:pPr>
+      <w:proofErr w:type="spellStart"/>
+      <w:r>
+        <w:rPr>
+          <w:strike/>
+        </w:rPr>
+        <w:t>Cattle</w:t>
+      </w:r>
+      <w:proofErr w:type="spellEnd"/>
+    </w:p>
+    <w:p>
+      <w:pPr>
+        <w:pStyle w:val="ListParagraph"/>
+        <w:numPr>
+          <w:ilvl w:val="1"/>
+          <w:numId w:val="2"/>
+        </w:numPr>
+        <w:rPr>
+          <w:strike/>
+        </w:rPr>
+      </w:pPr>
+      <w:proofErr w:type="spellStart"/>
+      <w:r>
+        <w:rPr>
+          <w:strike/>
+        </w:rPr>
+        <w:t>Calf</w:t>
+      </w:r>
+      <w:proofErr w:type="spellEnd"/>
+    </w:p>
+    <w:p>
+      <w:pPr>
+        <w:pStyle w:val="ListParagraph"/>
+        <w:numPr>
+          <w:ilvl w:val="1"/>
+          <w:numId w:val="2"/>
+        </w:numPr>
+        <w:rPr>
+          <w:strike/>
+        </w:rPr>
+      </w:pPr>
+      <w:proofErr w:type="spellStart"/>
+      <w:r>
+        <w:rPr>
+          <w:strike/>
+        </w:rPr>
+        <w:t>Spawner</w:t>
+      </w:r>
+      <w:proofErr w:type="spellEnd"/>
+    </w:p>
+    <w:p>
+      <w:pPr>
+        <w:pStyle w:val="ListParagraph"/>
+        <w:numPr>
+          <w:ilvl w:val="1"/>
+          <w:numId w:val="2"/>
+        </w:numPr>
+      </w:pPr>
+      <w:proofErr w:type="spellStart"/>
+      <w:r>
+        <w:t>Feeder</w:t>
+      </w:r>
+      <w:proofErr w:type="spellEnd"/>
+    </w:p>
+    <w:p>
+      <w:pPr>
+        <w:pStyle w:val="ListParagraph"/>
+        <w:numPr>
+          <w:ilvl w:val="1"/>
+          <w:numId w:val="2"/>
+        </w:numPr>
+        <w:rPr>
+          <w:strike/>
+        </w:rPr>
+      </w:pPr>
+      <w:proofErr w:type="spellStart"/>
+      <w:r>
+        <w:rPr>
+          <w:strike/>
+        </w:rPr>
+        <w:t>Grabber</w:t>
+      </w:r>
+      <w:proofErr w:type="spellEnd"/>
+    </w:p>
+    <w:p>
+      <w:pPr>
+        <w:pStyle w:val="ListParagraph"/>
+        <w:numPr>
+          <w:ilvl w:val="1"/>
+          <w:numId w:val="2"/>
+        </w:numPr>
+        <w:rPr>
+          <w:strike/>
+        </w:rPr>
+      </w:pPr>
+      <w:proofErr w:type="spellStart"/>
+      <w:r>
+        <w:rPr>
+          <w:strike/>
+        </w:rPr>
+        <w:t>Butcher</w:t>
+      </w:r>
+      <w:proofErr w:type="spellEnd"/>
+    </w:p>
+    <w:p>
+      <w:pPr>
+        <w:pStyle w:val="ListParagraph"/>
+        <w:numPr>
+          <w:ilvl w:val="1"/>
+          <w:numId w:val="2"/>
+        </w:numPr>
+      </w:pPr>
+    </w:p>
+    <w:p>
+      <w:proofErr w:type="spellStart"/>
+      <w:r>
+        <w:t>Work</w:t>
+      </w:r>
+      <w:proofErr w:type="spellEnd"/>
     </w:p>
     <w:p>
       <w:pPr>
@@ -834,36 +2106,49 @@
         </w:numPr>
         <w:rPr>
           <w:i/>
-          <w:lang w:val="en-GB"/>
         </w:rPr>
       </w:pPr>
       <w:r>
         <w:rPr>
           <w:i/>
-          <w:lang w:val="en-GB"/>
-        </w:rPr>
-        <w:t>Latrine</w:t>
-      </w:r>
-      <w:r>
+        </w:rPr>
+        <w:t>Buildings</w:t>
+      </w:r>
+    </w:p>
+    <w:p>
+      <w:pPr>
+        <w:pStyle w:val="ListParagraph"/>
+        <w:numPr>
+          <w:ilvl w:val="1"/>
+          <w:numId w:val="2"/>
+        </w:numPr>
         <w:rPr>
           <w:i/>
-          <w:lang w:val="en-GB"/>
-        </w:rPr>
-        <w:tab/>
-      </w:r>
+        </w:rPr>
+      </w:pPr>
       <w:r>
         <w:rPr>
           <w:i/>
-          <w:lang w:val="en-GB"/>
-        </w:rPr>
-        <w:tab/>
-      </w:r>
-      <w:r>
+        </w:rPr>
+        <w:t>Training center</w:t>
+      </w:r>
+    </w:p>
+    <w:p>
+      <w:pPr>
+        <w:pStyle w:val="ListParagraph"/>
+        <w:numPr>
+          <w:ilvl w:val="1"/>
+          <w:numId w:val="2"/>
+        </w:numPr>
         <w:rPr>
           <w:i/>
-          <w:lang w:val="en-GB"/>
-        </w:rPr>
-        <w:tab/>
+        </w:rPr>
+      </w:pPr>
+      <w:r>
+        <w:rPr>
+          <w:i/>
+        </w:rPr>
+        <w:t>School</w:t>
       </w:r>
     </w:p>
     <w:p>
@@ -874,66 +2159,32 @@
           <w:numId w:val="2"/>
         </w:numPr>
         <w:rPr>
-          <w:lang w:val="en-GB"/>
-        </w:rPr>
-      </w:pPr>
-      <w:r>
-        <w:rPr>
-          <w:lang w:val="en-GB"/>
-        </w:rPr>
-        <w:t>Wood en stone</w:t>
-      </w:r>
-    </w:p>
-    <w:p>
-      <w:pPr>
-        <w:pStyle w:val="ListParagraph"/>
-        <w:numPr>
-          <w:ilvl w:val="0"/>
-          <w:numId w:val="2"/>
-        </w:numPr>
-        <w:rPr>
           <w:i/>
-          <w:lang w:val="en-GB"/>
         </w:rPr>
       </w:pPr>
       <w:r>
         <w:rPr>
           <w:i/>
-          <w:lang w:val="en-GB"/>
-        </w:rPr>
-        <w:t>Waste disposal</w:t>
-      </w:r>
-      <w:r>
+        </w:rPr>
+        <w:t>University</w:t>
+      </w:r>
+    </w:p>
+    <w:p>
+      <w:pPr>
+        <w:pStyle w:val="ListParagraph"/>
+        <w:numPr>
+          <w:ilvl w:val="0"/>
+          <w:numId w:val="2"/>
+        </w:numPr>
         <w:rPr>
           <w:i/>
-          <w:lang w:val="en-GB"/>
-        </w:rPr>
-        <w:tab/>
-      </w:r>
+        </w:rPr>
+      </w:pPr>
       <w:r>
         <w:rPr>
           <w:i/>
-          <w:lang w:val="en-GB"/>
-        </w:rPr>
-        <w:tab/>
-      </w:r>
-    </w:p>
-    <w:p>
-      <w:pPr>
-        <w:pStyle w:val="ListParagraph"/>
-        <w:numPr>
-          <w:ilvl w:val="0"/>
-          <w:numId w:val="2"/>
-        </w:numPr>
-        <w:rPr>
-          <w:lang w:val="en-GB"/>
-        </w:rPr>
-      </w:pPr>
-      <w:r>
-        <w:rPr>
-          <w:lang w:val="en-GB"/>
-        </w:rPr>
-        <w:t>Chemical</w:t>
+        </w:rPr>
+        <w:t>Jobs</w:t>
       </w:r>
     </w:p>
     <w:p>
@@ -945,15 +2196,13 @@
         </w:numPr>
         <w:rPr>
           <w:i/>
-          <w:lang w:val="en-GB"/>
         </w:rPr>
       </w:pPr>
       <w:r>
         <w:rPr>
           <w:i/>
-          <w:lang w:val="en-GB"/>
-        </w:rPr>
-        <w:t>Fertilizer</w:t>
+        </w:rPr>
+        <w:t>Engineer</w:t>
       </w:r>
     </w:p>
     <w:p>
@@ -965,15 +2214,13 @@
         </w:numPr>
         <w:rPr>
           <w:i/>
-          <w:lang w:val="en-GB"/>
         </w:rPr>
       </w:pPr>
       <w:r>
         <w:rPr>
           <w:i/>
-          <w:lang w:val="en-GB"/>
-        </w:rPr>
-        <w:t>Solid fuel</w:t>
+        </w:rPr>
+        <w:t>Manager</w:t>
       </w:r>
     </w:p>
     <w:p>
@@ -987,33 +2234,32 @@
           <w:i/>
         </w:rPr>
       </w:pPr>
+      <w:proofErr w:type="spellStart"/>
       <w:r>
         <w:rPr>
           <w:i/>
-          <w:lang w:val="en-GB"/>
-        </w:rPr>
-        <w:t>Su</w:t>
-      </w:r>
-      <w:proofErr w:type="spellStart"/>
-      <w:r>
+        </w:rPr>
+        <w:t>Worker</w:t>
+      </w:r>
+      <w:proofErr w:type="spellEnd"/>
+    </w:p>
+    <w:p>
+      <w:pPr>
+        <w:pStyle w:val="ListParagraph"/>
+        <w:numPr>
+          <w:ilvl w:val="1"/>
+          <w:numId w:val="2"/>
+        </w:numPr>
         <w:rPr>
           <w:i/>
         </w:rPr>
-        <w:t>lfur</w:t>
-      </w:r>
-      <w:proofErr w:type="spellEnd"/>
-    </w:p>
-    <w:p>
-      <w:pPr>
-        <w:pStyle w:val="ListParagraph"/>
-        <w:numPr>
-          <w:ilvl w:val="0"/>
-          <w:numId w:val="2"/>
-        </w:numPr>
-      </w:pPr>
-      <w:proofErr w:type="spellStart"/>
-      <w:r>
-        <w:t>Solids</w:t>
+      </w:pPr>
+      <w:proofErr w:type="spellStart"/>
+      <w:r>
+        <w:rPr>
+          <w:i/>
+        </w:rPr>
+        <w:t>Environmentalist</w:t>
       </w:r>
       <w:proofErr w:type="spellEnd"/>
     </w:p>
@@ -1024,96 +2270,102 @@
           <w:ilvl w:val="1"/>
           <w:numId w:val="2"/>
         </w:numPr>
-      </w:pPr>
-      <w:r>
-        <w:t>compost</w:t>
-      </w:r>
-    </w:p>
-    <w:p>
-      <w:r>
-        <w:t>Food</w:t>
-      </w:r>
-    </w:p>
-    <w:p>
-      <w:pPr>
-        <w:pStyle w:val="ListParagraph"/>
-        <w:numPr>
-          <w:ilvl w:val="0"/>
-          <w:numId w:val="2"/>
-        </w:numPr>
-        <w:rPr>
-          <w:strike/>
-        </w:rPr>
-      </w:pPr>
-      <w:proofErr w:type="spellStart"/>
-      <w:r>
-        <w:rPr>
-          <w:strike/>
-        </w:rPr>
-        <w:t>chop</w:t>
-      </w:r>
-      <w:proofErr w:type="spellEnd"/>
-      <w:r>
-        <w:rPr>
-          <w:strike/>
-        </w:rPr>
-        <w:t xml:space="preserve"> house</w:t>
-      </w:r>
-    </w:p>
-    <w:p>
-      <w:pPr>
-        <w:pStyle w:val="ListParagraph"/>
-        <w:numPr>
-          <w:ilvl w:val="0"/>
-          <w:numId w:val="2"/>
-        </w:numPr>
-        <w:rPr>
-          <w:strike/>
-        </w:rPr>
-      </w:pPr>
-      <w:proofErr w:type="spellStart"/>
-      <w:r>
-        <w:rPr>
-          <w:strike/>
-        </w:rPr>
-        <w:t>Cantine</w:t>
-      </w:r>
-      <w:proofErr w:type="spellEnd"/>
-    </w:p>
-    <w:p>
-      <w:pPr>
-        <w:pStyle w:val="ListParagraph"/>
-        <w:numPr>
-          <w:ilvl w:val="0"/>
-          <w:numId w:val="2"/>
-        </w:numPr>
-        <w:rPr>
-          <w:strike/>
-        </w:rPr>
-      </w:pPr>
-      <w:r>
-        <w:rPr>
-          <w:strike/>
-        </w:rPr>
-        <w:t>Restaurant</w:t>
-      </w:r>
-    </w:p>
-    <w:p>
-      <w:pPr>
-        <w:pStyle w:val="ListParagraph"/>
-        <w:numPr>
-          <w:ilvl w:val="0"/>
-          <w:numId w:val="2"/>
-        </w:numPr>
-        <w:rPr>
-          <w:strike/>
-        </w:rPr>
-      </w:pPr>
-      <w:r>
-        <w:rPr>
-          <w:strike/>
-        </w:rPr>
-        <w:t>Fish</w:t>
+        <w:rPr>
+          <w:i/>
+        </w:rPr>
+      </w:pPr>
+      <w:r>
+        <w:rPr>
+          <w:i/>
+        </w:rPr>
+        <w:t xml:space="preserve">Single, team, </w:t>
+      </w:r>
+      <w:proofErr w:type="spellStart"/>
+      <w:r>
+        <w:rPr>
+          <w:i/>
+        </w:rPr>
+        <w:t>group</w:t>
+      </w:r>
+      <w:proofErr w:type="spellEnd"/>
+    </w:p>
+    <w:p>
+      <w:proofErr w:type="spellStart"/>
+      <w:r>
+        <w:t>Vehicles</w:t>
+      </w:r>
+      <w:proofErr w:type="spellEnd"/>
+    </w:p>
+    <w:p>
+      <w:pPr>
+        <w:pStyle w:val="ListParagraph"/>
+        <w:numPr>
+          <w:ilvl w:val="0"/>
+          <w:numId w:val="2"/>
+        </w:numPr>
+      </w:pPr>
+      <w:r>
+        <w:t>Driver</w:t>
+      </w:r>
+    </w:p>
+    <w:p>
+      <w:pPr>
+        <w:pStyle w:val="ListParagraph"/>
+        <w:numPr>
+          <w:ilvl w:val="0"/>
+          <w:numId w:val="2"/>
+        </w:numPr>
+      </w:pPr>
+      <w:proofErr w:type="spellStart"/>
+      <w:r>
+        <w:t>Arrows</w:t>
+      </w:r>
+      <w:proofErr w:type="spellEnd"/>
+    </w:p>
+    <w:p>
+      <w:pPr>
+        <w:pStyle w:val="ListParagraph"/>
+        <w:numPr>
+          <w:ilvl w:val="0"/>
+          <w:numId w:val="2"/>
+        </w:numPr>
+      </w:pPr>
+      <w:r>
+        <w:t>Ambulance</w:t>
+      </w:r>
+    </w:p>
+    <w:p>
+      <w:pPr>
+        <w:pStyle w:val="ListParagraph"/>
+        <w:numPr>
+          <w:ilvl w:val="0"/>
+          <w:numId w:val="2"/>
+        </w:numPr>
+      </w:pPr>
+      <w:r>
+        <w:t>https://github.com/shanemadden/factorio-dozer</w:t>
+      </w:r>
+    </w:p>
+    <w:p>
+      <w:r>
+        <w:t>Military</w:t>
+      </w:r>
+    </w:p>
+    <w:p>
+      <w:pPr>
+        <w:pStyle w:val="ListParagraph"/>
+        <w:numPr>
+          <w:ilvl w:val="0"/>
+          <w:numId w:val="2"/>
+        </w:numPr>
+      </w:pPr>
+      <w:proofErr w:type="spellStart"/>
+      <w:r>
+        <w:t>Turrets</w:t>
+      </w:r>
+      <w:proofErr w:type="spellEnd"/>
+      <w:r>
+        <w:t xml:space="preserve"> / Units</w:t>
       </w:r>
     </w:p>
     <w:p>
@@ -1124,9 +2376,11 @@
           <w:numId w:val="2"/>
         </w:numPr>
       </w:pPr>
-      <w:r>
-        <w:t>Electric Fishing robot</w:t>
-      </w:r>
+      <w:proofErr w:type="spellStart"/>
+      <w:r>
+        <w:t>Machinegunnest</w:t>
+      </w:r>
+      <w:proofErr w:type="spellEnd"/>
     </w:p>
     <w:p>
       <w:pPr>
@@ -1137,13 +2391,8 @@
         </w:numPr>
       </w:pPr>
       <w:r>
-        <w:t xml:space="preserve">Water =&gt; </w:t>
-      </w:r>
-      <w:proofErr w:type="spellStart"/>
-      <w:r>
-        <w:t>Noxys</w:t>
-      </w:r>
-      <w:proofErr w:type="spellEnd"/>
+        <w:t>Sniper</w:t>
+      </w:r>
     </w:p>
     <w:p>
       <w:pPr>
@@ -1153,162 +2402,70 @@
           <w:numId w:val="2"/>
         </w:numPr>
       </w:pPr>
-      <w:r>
-        <w:t>Live-</w:t>
-      </w:r>
-      <w:proofErr w:type="spellStart"/>
-      <w:r>
-        <w:t>fish</w:t>
-      </w:r>
-      <w:proofErr w:type="spellEnd"/>
-    </w:p>
-    <w:p>
-      <w:pPr>
-        <w:pStyle w:val="ListParagraph"/>
-        <w:numPr>
-          <w:ilvl w:val="1"/>
-          <w:numId w:val="2"/>
-        </w:numPr>
-      </w:pPr>
-      <w:r>
-        <w:t>Live-</w:t>
-      </w:r>
-      <w:proofErr w:type="spellStart"/>
-      <w:r>
-        <w:t>fish</w:t>
-      </w:r>
-      <w:proofErr w:type="spellEnd"/>
-      <w:r>
-        <w:t xml:space="preserve"> =&gt; </w:t>
-      </w:r>
-      <w:proofErr w:type="spellStart"/>
-      <w:r>
-        <w:t>raw-fish</w:t>
-      </w:r>
-      <w:proofErr w:type="spellEnd"/>
-    </w:p>
-    <w:p>
-      <w:pPr>
-        <w:pStyle w:val="ListParagraph"/>
-        <w:numPr>
-          <w:ilvl w:val="1"/>
-          <w:numId w:val="2"/>
-        </w:numPr>
-        <w:rPr>
-          <w:strike/>
-        </w:rPr>
-      </w:pPr>
-      <w:r>
-        <w:rPr>
-          <w:strike/>
-        </w:rPr>
-        <w:t>Fishing robot</w:t>
-      </w:r>
-    </w:p>
-    <w:p>
-      <w:pPr>
-        <w:pStyle w:val="ListParagraph"/>
-        <w:numPr>
-          <w:ilvl w:val="1"/>
-          <w:numId w:val="2"/>
-        </w:numPr>
-      </w:pPr>
-      <w:r>
-        <w:t>Fishing boot</w:t>
-      </w:r>
-    </w:p>
-    <w:p>
-      <w:pPr>
-        <w:pStyle w:val="ListParagraph"/>
-        <w:numPr>
-          <w:ilvl w:val="1"/>
-          <w:numId w:val="2"/>
-        </w:numPr>
-      </w:pPr>
-      <w:r>
-        <w:t xml:space="preserve">Fishing </w:t>
-      </w:r>
-      <w:proofErr w:type="spellStart"/>
-      <w:r>
-        <w:t>tech</w:t>
-      </w:r>
-      <w:proofErr w:type="spellEnd"/>
-    </w:p>
-    <w:p>
-      <w:pPr>
-        <w:pStyle w:val="ListParagraph"/>
-        <w:numPr>
-          <w:ilvl w:val="2"/>
-          <w:numId w:val="2"/>
-        </w:numPr>
-      </w:pPr>
-      <w:r>
-        <w:t>Range</w:t>
-      </w:r>
-    </w:p>
-    <w:p>
-      <w:pPr>
-        <w:pStyle w:val="ListParagraph"/>
-        <w:numPr>
-          <w:ilvl w:val="2"/>
-          <w:numId w:val="2"/>
-        </w:numPr>
-      </w:pPr>
-      <w:r>
-        <w:t>Cooking</w:t>
-      </w:r>
-    </w:p>
-    <w:p>
-      <w:pPr>
-        <w:pStyle w:val="ListParagraph"/>
-        <w:numPr>
-          <w:ilvl w:val="1"/>
-          <w:numId w:val="2"/>
-        </w:numPr>
-        <w:rPr>
-          <w:strike/>
-        </w:rPr>
-      </w:pPr>
-      <w:proofErr w:type="spellStart"/>
-      <w:r>
-        <w:rPr>
-          <w:strike/>
-        </w:rPr>
-        <w:t>Recipes</w:t>
-      </w:r>
-      <w:proofErr w:type="spellEnd"/>
-    </w:p>
-    <w:p>
-      <w:pPr>
-        <w:pStyle w:val="ListParagraph"/>
-        <w:numPr>
-          <w:ilvl w:val="0"/>
-          <w:numId w:val="2"/>
-        </w:numPr>
-        <w:rPr>
-          <w:strike/>
-        </w:rPr>
-      </w:pPr>
-      <w:proofErr w:type="spellStart"/>
-      <w:r>
-        <w:rPr>
-          <w:strike/>
-        </w:rPr>
-        <w:t>Apples</w:t>
-      </w:r>
-      <w:proofErr w:type="spellEnd"/>
-    </w:p>
-    <w:p>
-      <w:pPr>
-        <w:pStyle w:val="ListParagraph"/>
-        <w:numPr>
-          <w:ilvl w:val="0"/>
-          <w:numId w:val="2"/>
-        </w:numPr>
-      </w:pPr>
-      <w:proofErr w:type="spellStart"/>
-      <w:r>
-        <w:t>Locales</w:t>
+      <w:proofErr w:type="spellStart"/>
+      <w:r>
+        <w:t>Rocket</w:t>
+      </w:r>
+      <w:proofErr w:type="spellEnd"/>
+    </w:p>
+    <w:p>
+      <w:r>
+        <w:t>Hunger</w:t>
+      </w:r>
+    </w:p>
+    <w:p>
+      <w:pPr>
+        <w:pStyle w:val="ListParagraph"/>
+        <w:numPr>
+          <w:ilvl w:val="0"/>
+          <w:numId w:val="2"/>
+        </w:numPr>
+        <w:rPr>
+          <w:lang w:val="en-GB"/>
+        </w:rPr>
+      </w:pPr>
+      <w:r>
+        <w:rPr>
+          <w:lang w:val="en-GB"/>
+        </w:rPr>
+        <w:t>Percentage rises if not enough food eaten</w:t>
+      </w:r>
+    </w:p>
+    <w:p>
+      <w:proofErr w:type="spellStart"/>
+      <w:r>
+        <w:t>Punishment</w:t>
+      </w:r>
+      <w:proofErr w:type="spellEnd"/>
+    </w:p>
+    <w:p>
+      <w:pPr>
+        <w:pStyle w:val="ListParagraph"/>
+        <w:numPr>
+          <w:ilvl w:val="0"/>
+          <w:numId w:val="2"/>
+        </w:numPr>
+      </w:pPr>
+      <w:proofErr w:type="spellStart"/>
+      <w:r>
+        <w:t>Destroy</w:t>
+      </w:r>
+      <w:proofErr w:type="spellEnd"/>
+      <w:r>
+        <w:t xml:space="preserve"> buildings at random?</w:t>
+      </w:r>
+    </w:p>
+    <w:p>
+      <w:pPr>
+        <w:pStyle w:val="ListParagraph"/>
+        <w:numPr>
+          <w:ilvl w:val="0"/>
+          <w:numId w:val="2"/>
+        </w:numPr>
+      </w:pPr>
+      <w:proofErr w:type="spellStart"/>
+      <w:r>
+        <w:t>Colonists</w:t>
       </w:r>
       <w:proofErr w:type="spellEnd"/>
       <w:r>
@@ -1316,615 +2473,86 @@
       </w:r>
       <w:proofErr w:type="spellStart"/>
       <w:r>
-        <w:t>for</w:t>
-      </w:r>
-      <w:proofErr w:type="spellEnd"/>
-      <w:r>
-        <w:t xml:space="preserve"> waste</w:t>
-      </w:r>
-    </w:p>
-    <w:p>
-      <w:pPr>
-        <w:pStyle w:val="ListParagraph"/>
-        <w:numPr>
-          <w:ilvl w:val="0"/>
-          <w:numId w:val="2"/>
-        </w:numPr>
-      </w:pPr>
-      <w:proofErr w:type="spellStart"/>
-      <w:r>
-        <w:t>Cattle</w:t>
-      </w:r>
-      <w:proofErr w:type="spellEnd"/>
-    </w:p>
-    <w:p>
-      <w:pPr>
-        <w:pStyle w:val="ListParagraph"/>
-        <w:numPr>
-          <w:ilvl w:val="1"/>
-          <w:numId w:val="2"/>
-        </w:numPr>
-        <w:rPr>
-          <w:strike/>
-        </w:rPr>
-      </w:pPr>
-      <w:proofErr w:type="spellStart"/>
-      <w:r>
-        <w:rPr>
-          <w:strike/>
-        </w:rPr>
-        <w:t>Cattle</w:t>
-      </w:r>
-      <w:proofErr w:type="spellEnd"/>
-    </w:p>
-    <w:p>
-      <w:pPr>
-        <w:pStyle w:val="ListParagraph"/>
-        <w:numPr>
-          <w:ilvl w:val="1"/>
-          <w:numId w:val="2"/>
-        </w:numPr>
-        <w:rPr>
-          <w:strike/>
-        </w:rPr>
-      </w:pPr>
-      <w:proofErr w:type="spellStart"/>
-      <w:r>
-        <w:rPr>
-          <w:strike/>
-        </w:rPr>
-        <w:t>Calf</w:t>
-      </w:r>
-      <w:proofErr w:type="spellEnd"/>
-    </w:p>
-    <w:p>
-      <w:pPr>
-        <w:pStyle w:val="ListParagraph"/>
-        <w:numPr>
-          <w:ilvl w:val="1"/>
-          <w:numId w:val="2"/>
-        </w:numPr>
-        <w:rPr>
-          <w:strike/>
-        </w:rPr>
-      </w:pPr>
-      <w:proofErr w:type="spellStart"/>
-      <w:r>
-        <w:rPr>
-          <w:strike/>
-        </w:rPr>
-        <w:t>Spawner</w:t>
-      </w:r>
-      <w:proofErr w:type="spellEnd"/>
-    </w:p>
-    <w:p>
-      <w:pPr>
-        <w:pStyle w:val="ListParagraph"/>
-        <w:numPr>
-          <w:ilvl w:val="1"/>
-          <w:numId w:val="2"/>
-        </w:numPr>
-      </w:pPr>
-      <w:proofErr w:type="spellStart"/>
-      <w:r>
-        <w:t>Feeder</w:t>
-      </w:r>
-      <w:proofErr w:type="spellEnd"/>
-    </w:p>
-    <w:p>
-      <w:pPr>
-        <w:pStyle w:val="ListParagraph"/>
-        <w:numPr>
-          <w:ilvl w:val="1"/>
-          <w:numId w:val="2"/>
-        </w:numPr>
-        <w:rPr>
-          <w:strike/>
-        </w:rPr>
-      </w:pPr>
-      <w:proofErr w:type="spellStart"/>
-      <w:r>
-        <w:rPr>
-          <w:strike/>
-        </w:rPr>
-        <w:t>Grabber</w:t>
-      </w:r>
-      <w:proofErr w:type="spellEnd"/>
-    </w:p>
-    <w:p>
-      <w:pPr>
-        <w:pStyle w:val="ListParagraph"/>
-        <w:numPr>
-          <w:ilvl w:val="1"/>
-          <w:numId w:val="2"/>
-        </w:numPr>
-        <w:rPr>
-          <w:strike/>
-        </w:rPr>
-      </w:pPr>
-      <w:proofErr w:type="spellStart"/>
-      <w:r>
-        <w:rPr>
-          <w:strike/>
-        </w:rPr>
-        <w:t>Butcher</w:t>
-      </w:r>
-      <w:proofErr w:type="spellEnd"/>
-    </w:p>
-    <w:p>
-      <w:pPr>
-        <w:pStyle w:val="ListParagraph"/>
-        <w:numPr>
-          <w:ilvl w:val="1"/>
-          <w:numId w:val="2"/>
-        </w:numPr>
-      </w:pPr>
-    </w:p>
-    <w:p>
-      <w:proofErr w:type="spellStart"/>
-      <w:r>
-        <w:t>Work</w:t>
-      </w:r>
-      <w:proofErr w:type="spellEnd"/>
-    </w:p>
-    <w:p>
-      <w:pPr>
-        <w:pStyle w:val="ListParagraph"/>
-        <w:numPr>
-          <w:ilvl w:val="0"/>
-          <w:numId w:val="2"/>
-        </w:numPr>
-        <w:rPr>
-          <w:i/>
-        </w:rPr>
-      </w:pPr>
-      <w:r>
-        <w:rPr>
-          <w:i/>
-        </w:rPr>
-        <w:t>Buildings</w:t>
-      </w:r>
-    </w:p>
-    <w:p>
-      <w:pPr>
-        <w:pStyle w:val="ListParagraph"/>
-        <w:numPr>
-          <w:ilvl w:val="1"/>
-          <w:numId w:val="2"/>
-        </w:numPr>
-        <w:rPr>
-          <w:i/>
-        </w:rPr>
-      </w:pPr>
-      <w:r>
-        <w:rPr>
-          <w:i/>
-        </w:rPr>
-        <w:t>Training center</w:t>
-      </w:r>
-    </w:p>
-    <w:p>
-      <w:pPr>
-        <w:pStyle w:val="ListParagraph"/>
-        <w:numPr>
-          <w:ilvl w:val="1"/>
-          <w:numId w:val="2"/>
-        </w:numPr>
-        <w:rPr>
-          <w:i/>
-        </w:rPr>
-      </w:pPr>
-      <w:r>
-        <w:rPr>
-          <w:i/>
-        </w:rPr>
-        <w:t>School</w:t>
-      </w:r>
-    </w:p>
-    <w:p>
-      <w:pPr>
-        <w:pStyle w:val="ListParagraph"/>
-        <w:numPr>
-          <w:ilvl w:val="1"/>
-          <w:numId w:val="2"/>
-        </w:numPr>
-        <w:rPr>
-          <w:i/>
-        </w:rPr>
-      </w:pPr>
-      <w:r>
-        <w:rPr>
-          <w:i/>
-        </w:rPr>
-        <w:t>University</w:t>
-      </w:r>
-    </w:p>
-    <w:p>
-      <w:pPr>
-        <w:pStyle w:val="ListParagraph"/>
-        <w:numPr>
-          <w:ilvl w:val="0"/>
-          <w:numId w:val="2"/>
-        </w:numPr>
-        <w:rPr>
-          <w:i/>
-        </w:rPr>
-      </w:pPr>
-      <w:r>
-        <w:rPr>
-          <w:i/>
-        </w:rPr>
-        <w:t>Jobs</w:t>
-      </w:r>
-    </w:p>
-    <w:p>
-      <w:pPr>
-        <w:pStyle w:val="ListParagraph"/>
-        <w:numPr>
-          <w:ilvl w:val="1"/>
-          <w:numId w:val="2"/>
-        </w:numPr>
-        <w:rPr>
-          <w:i/>
-        </w:rPr>
-      </w:pPr>
-      <w:r>
-        <w:rPr>
-          <w:i/>
-        </w:rPr>
-        <w:t>Engineer</w:t>
-      </w:r>
-    </w:p>
-    <w:p>
-      <w:pPr>
-        <w:pStyle w:val="ListParagraph"/>
-        <w:numPr>
-          <w:ilvl w:val="1"/>
-          <w:numId w:val="2"/>
-        </w:numPr>
-        <w:rPr>
-          <w:i/>
-        </w:rPr>
-      </w:pPr>
-      <w:r>
-        <w:rPr>
-          <w:i/>
-        </w:rPr>
+        <w:t>rampaging</w:t>
+      </w:r>
+      <w:proofErr w:type="spellEnd"/>
+    </w:p>
+    <w:p>
+      <w:pPr>
+        <w:pStyle w:val="ListParagraph"/>
+        <w:numPr>
+          <w:ilvl w:val="0"/>
+          <w:numId w:val="2"/>
+        </w:numPr>
+      </w:pPr>
+      <w:proofErr w:type="spellStart"/>
+      <w:r>
+        <w:t>Remove</w:t>
+      </w:r>
+      <w:proofErr w:type="spellEnd"/>
+      <w:r>
+        <w:t xml:space="preserve"> </w:t>
+      </w:r>
+      <w:proofErr w:type="spellStart"/>
+      <w:r>
+        <w:t>colonists</w:t>
+      </w:r>
+      <w:proofErr w:type="spellEnd"/>
+      <w:r>
+        <w:t xml:space="preserve"> </w:t>
+      </w:r>
+      <w:proofErr w:type="spellStart"/>
+      <w:r>
+        <w:t>from</w:t>
+      </w:r>
+      <w:proofErr w:type="spellEnd"/>
+      <w:r>
+        <w:t xml:space="preserve"> jobs</w:t>
+      </w:r>
+    </w:p>
+    <w:p>
+      <w:proofErr w:type="spellStart"/>
+      <w:r>
+        <w:t>Rampaging</w:t>
+      </w:r>
+      <w:proofErr w:type="spellEnd"/>
+      <w:r>
+        <w:t xml:space="preserve"> </w:t>
+      </w:r>
+      <w:proofErr w:type="spellStart"/>
+      <w:r>
+        <w:t>mob</w:t>
+      </w:r>
+      <w:proofErr w:type="spellEnd"/>
+    </w:p>
+    <w:p>
+      <w:pPr>
+        <w:pStyle w:val="ListParagraph"/>
+        <w:numPr>
+          <w:ilvl w:val="0"/>
+          <w:numId w:val="2"/>
+        </w:numPr>
+      </w:pPr>
+      <w:proofErr w:type="spellStart"/>
+      <w:r>
+        <w:t>Colonists</w:t>
+      </w:r>
+      <w:proofErr w:type="spellEnd"/>
+      <w:r>
+        <w:t xml:space="preserve"> </w:t>
+      </w:r>
+      <w:proofErr w:type="spellStart"/>
+      <w:r>
+        <w:t>detroying</w:t>
+      </w:r>
+      <w:proofErr w:type="spellEnd"/>
+      <w:r>
+        <w:t xml:space="preserve"> stuff</w:t>
+      </w:r>
+    </w:p>
+    <w:p>
+      <w:r>
         <w:lastRenderedPageBreak/>
-        <w:t>Manager</w:t>
-      </w:r>
-    </w:p>
-    <w:p>
-      <w:pPr>
-        <w:pStyle w:val="ListParagraph"/>
-        <w:numPr>
-          <w:ilvl w:val="1"/>
-          <w:numId w:val="2"/>
-        </w:numPr>
-        <w:rPr>
-          <w:i/>
-        </w:rPr>
-      </w:pPr>
-      <w:proofErr w:type="spellStart"/>
-      <w:r>
-        <w:rPr>
-          <w:i/>
-        </w:rPr>
-        <w:t>Worker</w:t>
-      </w:r>
-      <w:proofErr w:type="spellEnd"/>
-    </w:p>
-    <w:p>
-      <w:pPr>
-        <w:pStyle w:val="ListParagraph"/>
-        <w:numPr>
-          <w:ilvl w:val="1"/>
-          <w:numId w:val="2"/>
-        </w:numPr>
-        <w:rPr>
-          <w:i/>
-        </w:rPr>
-      </w:pPr>
-      <w:proofErr w:type="spellStart"/>
-      <w:r>
-        <w:rPr>
-          <w:i/>
-        </w:rPr>
-        <w:t>Environmentalist</w:t>
-      </w:r>
-      <w:proofErr w:type="spellEnd"/>
-    </w:p>
-    <w:p>
-      <w:pPr>
-        <w:pStyle w:val="ListParagraph"/>
-        <w:numPr>
-          <w:ilvl w:val="1"/>
-          <w:numId w:val="2"/>
-        </w:numPr>
-        <w:rPr>
-          <w:i/>
-        </w:rPr>
-      </w:pPr>
-      <w:r>
-        <w:rPr>
-          <w:i/>
-        </w:rPr>
-        <w:t xml:space="preserve">Single, team, </w:t>
-      </w:r>
-      <w:proofErr w:type="spellStart"/>
-      <w:r>
-        <w:rPr>
-          <w:i/>
-        </w:rPr>
-        <w:t>group</w:t>
-      </w:r>
-      <w:proofErr w:type="spellEnd"/>
-    </w:p>
-    <w:p>
-      <w:proofErr w:type="spellStart"/>
-      <w:r>
-        <w:t>Vehicles</w:t>
-      </w:r>
-      <w:proofErr w:type="spellEnd"/>
-    </w:p>
-    <w:p>
-      <w:pPr>
-        <w:pStyle w:val="ListParagraph"/>
-        <w:numPr>
-          <w:ilvl w:val="0"/>
-          <w:numId w:val="2"/>
-        </w:numPr>
-      </w:pPr>
-      <w:r>
-        <w:t>Driver</w:t>
-      </w:r>
-    </w:p>
-    <w:p>
-      <w:pPr>
-        <w:pStyle w:val="ListParagraph"/>
-        <w:numPr>
-          <w:ilvl w:val="0"/>
-          <w:numId w:val="2"/>
-        </w:numPr>
-      </w:pPr>
-      <w:proofErr w:type="spellStart"/>
-      <w:r>
-        <w:t>Arrows</w:t>
-      </w:r>
-      <w:proofErr w:type="spellEnd"/>
-    </w:p>
-    <w:p>
-      <w:pPr>
-        <w:pStyle w:val="ListParagraph"/>
-        <w:numPr>
-          <w:ilvl w:val="0"/>
-          <w:numId w:val="2"/>
-        </w:numPr>
-      </w:pPr>
-      <w:r>
-        <w:t>Ambulance</w:t>
-      </w:r>
-    </w:p>
-    <w:p>
-      <w:pPr>
-        <w:pStyle w:val="ListParagraph"/>
-        <w:numPr>
-          <w:ilvl w:val="0"/>
-          <w:numId w:val="2"/>
-        </w:numPr>
-      </w:pPr>
-      <w:r>
-        <w:t>https://github.com/shanemadden/factorio-dozer</w:t>
-      </w:r>
-    </w:p>
-    <w:p>
-      <w:r>
-        <w:t>Military</w:t>
-      </w:r>
-    </w:p>
-    <w:p>
-      <w:pPr>
-        <w:pStyle w:val="ListParagraph"/>
-        <w:numPr>
-          <w:ilvl w:val="0"/>
-          <w:numId w:val="2"/>
-        </w:numPr>
-      </w:pPr>
-      <w:proofErr w:type="spellStart"/>
-      <w:r>
-        <w:t>Turrets</w:t>
-      </w:r>
-      <w:proofErr w:type="spellEnd"/>
-      <w:r>
-        <w:t xml:space="preserve"> / Units</w:t>
-      </w:r>
-    </w:p>
-    <w:p>
-      <w:pPr>
-        <w:pStyle w:val="ListParagraph"/>
-        <w:numPr>
-          <w:ilvl w:val="1"/>
-          <w:numId w:val="2"/>
-        </w:numPr>
-      </w:pPr>
-      <w:proofErr w:type="spellStart"/>
-      <w:r>
-        <w:t>Machinegunnest</w:t>
-      </w:r>
-      <w:proofErr w:type="spellEnd"/>
-    </w:p>
-    <w:p>
-      <w:pPr>
-        <w:pStyle w:val="ListParagraph"/>
-        <w:numPr>
-          <w:ilvl w:val="1"/>
-          <w:numId w:val="2"/>
-        </w:numPr>
-      </w:pPr>
-      <w:r>
-        <w:t>Sniper</w:t>
-      </w:r>
-    </w:p>
-    <w:p>
-      <w:pPr>
-        <w:pStyle w:val="ListParagraph"/>
-        <w:numPr>
-          <w:ilvl w:val="1"/>
-          <w:numId w:val="2"/>
-        </w:numPr>
-      </w:pPr>
-      <w:proofErr w:type="spellStart"/>
-      <w:r>
-        <w:t>Rocket</w:t>
-      </w:r>
-      <w:proofErr w:type="spellEnd"/>
-    </w:p>
-    <w:p>
-      <w:proofErr w:type="spellStart"/>
-      <w:r>
-        <w:t>Hunger</w:t>
-      </w:r>
-      <w:proofErr w:type="spellEnd"/>
-    </w:p>
-    <w:p>
-      <w:pPr>
-        <w:pStyle w:val="ListParagraph"/>
-        <w:numPr>
-          <w:ilvl w:val="0"/>
-          <w:numId w:val="2"/>
-        </w:numPr>
-        <w:rPr>
-          <w:lang w:val="en-GB"/>
-        </w:rPr>
-      </w:pPr>
-      <w:r>
-        <w:rPr>
-          <w:lang w:val="en-GB"/>
-        </w:rPr>
-        <w:t>Percentage rises if not enough food eaten</w:t>
-      </w:r>
-    </w:p>
-    <w:p>
-      <w:proofErr w:type="spellStart"/>
-      <w:r>
-        <w:t>Punishment</w:t>
-      </w:r>
-      <w:proofErr w:type="spellEnd"/>
-    </w:p>
-    <w:p>
-      <w:pPr>
-        <w:pStyle w:val="ListParagraph"/>
-        <w:numPr>
-          <w:ilvl w:val="0"/>
-          <w:numId w:val="2"/>
-        </w:numPr>
-      </w:pPr>
-      <w:proofErr w:type="spellStart"/>
-      <w:r>
-        <w:t>Destroy</w:t>
-      </w:r>
-      <w:proofErr w:type="spellEnd"/>
-      <w:r>
-        <w:t xml:space="preserve"> buildings at random?</w:t>
-      </w:r>
-    </w:p>
-    <w:p>
-      <w:pPr>
-        <w:pStyle w:val="ListParagraph"/>
-        <w:numPr>
-          <w:ilvl w:val="0"/>
-          <w:numId w:val="2"/>
-        </w:numPr>
-      </w:pPr>
-      <w:proofErr w:type="spellStart"/>
-      <w:r>
-        <w:t>Colonists</w:t>
-      </w:r>
-      <w:proofErr w:type="spellEnd"/>
-      <w:r>
-        <w:t xml:space="preserve"> </w:t>
-      </w:r>
-      <w:proofErr w:type="spellStart"/>
-      <w:r>
-        <w:t>rampaging</w:t>
-      </w:r>
-      <w:proofErr w:type="spellEnd"/>
-    </w:p>
-    <w:p>
-      <w:pPr>
-        <w:pStyle w:val="ListParagraph"/>
-        <w:numPr>
-          <w:ilvl w:val="0"/>
-          <w:numId w:val="2"/>
-        </w:numPr>
-      </w:pPr>
-      <w:proofErr w:type="spellStart"/>
-      <w:r>
-        <w:t>Remove</w:t>
-      </w:r>
-      <w:proofErr w:type="spellEnd"/>
-      <w:r>
-        <w:t xml:space="preserve"> </w:t>
-      </w:r>
-      <w:proofErr w:type="spellStart"/>
-      <w:r>
-        <w:t>colonists</w:t>
-      </w:r>
-      <w:proofErr w:type="spellEnd"/>
-      <w:r>
-        <w:t xml:space="preserve"> </w:t>
-      </w:r>
-      <w:proofErr w:type="spellStart"/>
-      <w:r>
-        <w:t>from</w:t>
-      </w:r>
-      <w:proofErr w:type="spellEnd"/>
-      <w:r>
-        <w:t xml:space="preserve"> jobs</w:t>
-      </w:r>
-    </w:p>
-    <w:p>
-      <w:proofErr w:type="spellStart"/>
-      <w:r>
-        <w:t>Rampaging</w:t>
-      </w:r>
-      <w:proofErr w:type="spellEnd"/>
-      <w:r>
-        <w:t xml:space="preserve"> </w:t>
-      </w:r>
-      <w:proofErr w:type="spellStart"/>
-      <w:r>
-        <w:t>mob</w:t>
-      </w:r>
-      <w:proofErr w:type="spellEnd"/>
-    </w:p>
-    <w:p>
-      <w:pPr>
-        <w:pStyle w:val="ListParagraph"/>
-        <w:numPr>
-          <w:ilvl w:val="0"/>
-          <w:numId w:val="2"/>
-        </w:numPr>
-      </w:pPr>
-      <w:proofErr w:type="spellStart"/>
-      <w:r>
-        <w:t>Colonists</w:t>
-      </w:r>
-      <w:proofErr w:type="spellEnd"/>
-      <w:r>
-        <w:t xml:space="preserve"> </w:t>
-      </w:r>
-      <w:proofErr w:type="spellStart"/>
-      <w:r>
-        <w:t>detroying</w:t>
-      </w:r>
-      <w:proofErr w:type="spellEnd"/>
-      <w:r>
-        <w:t xml:space="preserve"> stuff</w:t>
-      </w:r>
-    </w:p>
-    <w:p>
-      <w:r>
         <w:t>Fishing</w:t>
       </w:r>
     </w:p>
@@ -2656,8 +3284,6 @@
           <w:t>https://mods.factorio.com/mod/Flare%20Stack</w:t>
         </w:r>
       </w:hyperlink>
-      <w:bookmarkStart w:id="0" w:name="_GoBack"/>
-      <w:bookmarkEnd w:id="0"/>
     </w:p>
     <w:p>
       <w:pPr>
@@ -2969,7 +3595,21 @@
             <w:rStyle w:val="Hyperlink"/>
             <w:lang w:val="en-GB"/>
           </w:rPr>
-          <w:t>https://mods.factorio.com/mod/module-requestor</w:t>
+          <w:t>https://mods.factorio.com/mod/module-re</w:t>
+        </w:r>
+        <w:r>
+          <w:rPr>
+            <w:rStyle w:val="Hyperlink"/>
+            <w:lang w:val="en-GB"/>
+          </w:rPr>
+          <w:t>q</w:t>
+        </w:r>
+        <w:r>
+          <w:rPr>
+            <w:rStyle w:val="Hyperlink"/>
+            <w:lang w:val="en-GB"/>
+          </w:rPr>
+          <w:t>uestor</w:t>
         </w:r>
       </w:hyperlink>
     </w:p>
@@ -2992,7 +3632,21 @@
             <w:rStyle w:val="Hyperlink"/>
             <w:lang w:val="en-GB"/>
           </w:rPr>
-          <w:t>https://mods.factorio.com/mod/VersepellesAquaFarm015</w:t>
+          <w:t>https://mods.factorio.com/mod/VersepellesAqua</w:t>
+        </w:r>
+        <w:r>
+          <w:rPr>
+            <w:rStyle w:val="Hyperlink"/>
+            <w:lang w:val="en-GB"/>
+          </w:rPr>
+          <w:t>F</w:t>
+        </w:r>
+        <w:r>
+          <w:rPr>
+            <w:rStyle w:val="Hyperlink"/>
+            <w:lang w:val="en-GB"/>
+          </w:rPr>
+          <w:t>arm015</w:t>
         </w:r>
       </w:hyperlink>
     </w:p>
@@ -3008,7 +3662,21 @@
             <w:rStyle w:val="Hyperlink"/>
             <w:lang w:val="en-GB"/>
           </w:rPr>
-          <w:t>https://mods.factorio.com/mods/Sacredd/necromant</w:t>
+          <w:t>https://mods.factorio.com/mods/Sacre</w:t>
+        </w:r>
+        <w:r>
+          <w:rPr>
+            <w:rStyle w:val="Hyperlink"/>
+            <w:lang w:val="en-GB"/>
+          </w:rPr>
+          <w:t>d</w:t>
+        </w:r>
+        <w:r>
+          <w:rPr>
+            <w:rStyle w:val="Hyperlink"/>
+            <w:lang w:val="en-GB"/>
+          </w:rPr>
+          <w:t>d/necromant</w:t>
         </w:r>
       </w:hyperlink>
     </w:p>
@@ -3103,13 +3771,869 @@
           <w:lang w:val="en-GB"/>
         </w:rPr>
       </w:pPr>
-    </w:p>
-    <w:p>
-      <w:pPr>
-        <w:rPr>
-          <w:lang w:val="en-GB"/>
-        </w:rPr>
-      </w:pPr>
+      <w:hyperlink r:id="rId48" w:history="1">
+        <w:r>
+          <w:rPr>
+            <w:rStyle w:val="Hyperlink"/>
+            <w:lang w:val="en-GB"/>
+          </w:rPr>
+          <w:t>https://mods.factorio.com/mod/trucks</w:t>
+        </w:r>
+      </w:hyperlink>
+    </w:p>
+    <w:p>
+      <w:pPr>
+        <w:rPr>
+          <w:lang w:val="en-GB"/>
+        </w:rPr>
+      </w:pPr>
+    </w:p>
+    <w:p>
+      <w:pPr>
+        <w:rPr>
+          <w:lang w:val="en-GB"/>
+        </w:rPr>
+      </w:pPr>
+    </w:p>
+    <w:p>
+      <w:pPr>
+        <w:rPr>
+          <w:lang w:val="en-GB"/>
+        </w:rPr>
+      </w:pPr>
+    </w:p>
+    <w:p>
+      <w:pPr>
+        <w:pStyle w:val="Heading1"/>
+        <w:rPr>
+          <w:lang w:val="en-GB"/>
+        </w:rPr>
+      </w:pPr>
+      <w:r>
+        <w:rPr>
+          <w:lang w:val="en-GB"/>
+        </w:rPr>
+        <w:lastRenderedPageBreak/>
+        <w:t>Daniels comments</w:t>
+      </w:r>
+    </w:p>
+    <w:p>
+      <w:pPr>
+        <w:rPr>
+          <w:lang w:val="en-GB"/>
+        </w:rPr>
+      </w:pPr>
+      <w:r>
+        <w:rPr>
+          <w:lang w:val="en-GB"/>
+        </w:rPr>
+        <w:t>Colonists Fixes</w:t>
+      </w:r>
+    </w:p>
+    <w:p>
+      <w:pPr>
+        <w:rPr>
+          <w:lang w:val="en-GB"/>
+        </w:rPr>
+      </w:pPr>
+      <w:r>
+        <w:rPr>
+          <w:lang w:val="en-GB"/>
+        </w:rPr>
+        <w:t>- Update and improve GUI system - needs to be moveable and have a "close" option on the left-hand side.</w:t>
+      </w:r>
+    </w:p>
+    <w:p>
+      <w:pPr>
+        <w:rPr>
+          <w:lang w:val="en-GB"/>
+        </w:rPr>
+      </w:pPr>
+      <w:r>
+        <w:rPr>
+          <w:lang w:val="en-GB"/>
+        </w:rPr>
+        <w:t>- Fix unresponsive colonist hunger system.</w:t>
+      </w:r>
+    </w:p>
+    <w:p>
+      <w:pPr>
+        <w:rPr>
+          <w:lang w:val="en-GB"/>
+        </w:rPr>
+      </w:pPr>
+      <w:r>
+        <w:rPr>
+          <w:lang w:val="en-GB"/>
+        </w:rPr>
+        <w:t>- Add available "food slot" in houses.</w:t>
+      </w:r>
+    </w:p>
+    <w:p>
+      <w:pPr>
+        <w:rPr>
+          <w:strike/>
+          <w:lang w:val="en-GB"/>
+        </w:rPr>
+      </w:pPr>
+      <w:r>
+        <w:rPr>
+          <w:strike/>
+          <w:lang w:val="en-GB"/>
+        </w:rPr>
+        <w:t>- Houses and clone duplicators need to require water - perhaps 100 water each cycle for T1 houses, 200 for T2 house and 300   water for T3 house of each food consumption cycle.</w:t>
+      </w:r>
+    </w:p>
+    <w:p>
+      <w:pPr>
+        <w:rPr>
+          <w:lang w:val="en-GB"/>
+        </w:rPr>
+      </w:pPr>
+      <w:r>
+        <w:rPr>
+          <w:lang w:val="en-GB"/>
+        </w:rPr>
+        <w:t>- Reproduction system - this would require a "empty house" recipe in which nearby populated house can populate over time. A   hospital may be unlocked in mid-game which would increase the reproduction rate within its vicinity or area of influence.</w:t>
+      </w:r>
+    </w:p>
+    <w:p>
+      <w:pPr>
+        <w:rPr>
+          <w:lang w:val="en-GB"/>
+        </w:rPr>
+      </w:pPr>
+      <w:r>
+        <w:rPr>
+          <w:lang w:val="en-GB"/>
+        </w:rPr>
+        <w:t>Early Game</w:t>
+      </w:r>
+    </w:p>
+    <w:p>
+      <w:pPr>
+        <w:rPr>
+          <w:color w:val="70AD47" w:themeColor="accent6"/>
+          <w:lang w:val="en-GB"/>
+        </w:rPr>
+      </w:pPr>
+      <w:r>
+        <w:rPr>
+          <w:color w:val="70AD47" w:themeColor="accent6"/>
+          <w:lang w:val="en-GB"/>
+        </w:rPr>
+        <w:t>Remove burner drill + inserter entirely. Consider other "tier 0" machines mods add.</w:t>
+      </w:r>
+    </w:p>
+    <w:p>
+      <w:pPr>
+        <w:rPr>
+          <w:color w:val="70AD47" w:themeColor="accent6"/>
+          <w:lang w:val="en-GB"/>
+        </w:rPr>
+      </w:pPr>
+      <w:r>
+        <w:rPr>
+          <w:color w:val="70AD47" w:themeColor="accent6"/>
+          <w:lang w:val="en-GB"/>
+        </w:rPr>
+        <w:t>bob's tier 0 belts?</w:t>
+      </w:r>
+    </w:p>
+    <w:p>
+      <w:pPr>
+        <w:rPr>
+          <w:lang w:val="en-GB"/>
+        </w:rPr>
+      </w:pPr>
+    </w:p>
+    <w:p>
+      <w:pPr>
+        <w:rPr>
+          <w:lang w:val="en-GB"/>
+        </w:rPr>
+      </w:pPr>
+      <w:bookmarkStart w:id="0" w:name="_GoBack"/>
+      <w:r>
+        <w:rPr>
+          <w:lang w:val="en-GB"/>
+        </w:rPr>
+        <w:t>Tier Zero:</w:t>
+      </w:r>
+    </w:p>
+    <w:p>
+      <w:pPr>
+        <w:rPr>
+          <w:lang w:val="en-GB"/>
+        </w:rPr>
+      </w:pPr>
+      <w:r>
+        <w:rPr>
+          <w:lang w:val="en-GB"/>
+        </w:rPr>
+        <w:t>Colonist-powered</w:t>
+      </w:r>
+    </w:p>
+    <w:p>
+      <w:pPr>
+        <w:rPr>
+          <w:lang w:val="en-GB"/>
+        </w:rPr>
+      </w:pPr>
+      <w:r>
+        <w:rPr>
+          <w:lang w:val="en-GB"/>
+        </w:rPr>
+        <w:t>Note: Sort by "activity required" so colonists prioritize properly</w:t>
+      </w:r>
+    </w:p>
+    <w:p>
+      <w:pPr>
+        <w:rPr>
+          <w:lang w:val="en-GB"/>
+        </w:rPr>
+      </w:pPr>
+      <w:r>
+        <w:rPr>
+          <w:lang w:val="en-GB"/>
+        </w:rPr>
+        <w:t>Note: "Force attendance" to remove from above priority list + permanently power</w:t>
+      </w:r>
+    </w:p>
+    <w:p>
+      <w:pPr>
+        <w:rPr>
+          <w:lang w:val="en-GB"/>
+        </w:rPr>
+      </w:pPr>
+      <w:r>
+        <w:rPr>
+          <w:lang w:val="en-GB"/>
+        </w:rPr>
+        <w:tab/>
+        <w:t>"Manpower Inserter" to replace Burner inserter</w:t>
+      </w:r>
+    </w:p>
+    <w:p>
+      <w:pPr>
+        <w:rPr>
+          <w:lang w:val="en-GB"/>
+        </w:rPr>
+      </w:pPr>
+      <w:r>
+        <w:rPr>
+          <w:lang w:val="en-GB"/>
+        </w:rPr>
+        <w:tab/>
+        <w:t>"Mining encampment" to replace Burner drill</w:t>
+      </w:r>
+    </w:p>
+    <w:p>
+      <w:pPr>
+        <w:rPr>
+          <w:lang w:val="en-GB"/>
+        </w:rPr>
+      </w:pPr>
+      <w:r>
+        <w:rPr>
+          <w:lang w:val="en-GB"/>
+        </w:rPr>
+        <w:tab/>
+      </w:r>
+      <w:r>
+        <w:rPr>
+          <w:lang w:val="en-GB"/>
+        </w:rPr>
+        <w:tab/>
+        <w:t>Same size as burner drill, larger effective area</w:t>
+      </w:r>
+    </w:p>
+    <w:p>
+      <w:pPr>
+        <w:rPr>
+          <w:lang w:val="en-GB"/>
+        </w:rPr>
+      </w:pPr>
+      <w:r>
+        <w:rPr>
+          <w:lang w:val="en-GB"/>
+        </w:rPr>
+        <w:tab/>
+      </w:r>
+      <w:r>
+        <w:rPr>
+          <w:lang w:val="en-GB"/>
+        </w:rPr>
+        <w:tab/>
+        <w:t>Only as much throughput as burner drill.</w:t>
+      </w:r>
+    </w:p>
+    <w:p>
+      <w:pPr>
+        <w:rPr>
+          <w:lang w:val="en-GB"/>
+        </w:rPr>
+      </w:pPr>
+      <w:r>
+        <w:rPr>
+          <w:lang w:val="en-GB"/>
+        </w:rPr>
+        <w:tab/>
+        <w:t>"Research bench" - new building</w:t>
+      </w:r>
+    </w:p>
+    <w:p>
+      <w:pPr>
+        <w:rPr>
+          <w:lang w:val="en-GB"/>
+        </w:rPr>
+      </w:pPr>
+      <w:r>
+        <w:rPr>
+          <w:lang w:val="en-GB"/>
+        </w:rPr>
+        <w:tab/>
+      </w:r>
+      <w:r>
+        <w:rPr>
+          <w:lang w:val="en-GB"/>
+        </w:rPr>
+        <w:tab/>
+        <w:t>Early game research.</w:t>
+      </w:r>
+    </w:p>
+    <w:p>
+      <w:pPr>
+        <w:rPr>
+          <w:lang w:val="en-GB"/>
+        </w:rPr>
+      </w:pPr>
+      <w:r>
+        <w:rPr>
+          <w:lang w:val="en-GB"/>
+        </w:rPr>
+        <w:tab/>
+      </w:r>
+      <w:r>
+        <w:rPr>
+          <w:lang w:val="en-GB"/>
+        </w:rPr>
+        <w:tab/>
+        <w:t>Maybe have vanilla research stations require steel or other mid-game materials?</w:t>
+      </w:r>
+    </w:p>
+    <w:p>
+      <w:pPr>
+        <w:rPr>
+          <w:lang w:val="en-GB"/>
+        </w:rPr>
+      </w:pPr>
+      <w:r>
+        <w:rPr>
+          <w:lang w:val="en-GB"/>
+        </w:rPr>
+        <w:tab/>
+        <w:t>"Workshop" - new building</w:t>
+      </w:r>
+    </w:p>
+    <w:p>
+      <w:pPr>
+        <w:rPr>
+          <w:lang w:val="en-GB"/>
+        </w:rPr>
+      </w:pPr>
+      <w:r>
+        <w:rPr>
+          <w:lang w:val="en-GB"/>
+        </w:rPr>
+        <w:tab/>
+      </w:r>
+      <w:r>
+        <w:rPr>
+          <w:lang w:val="en-GB"/>
+        </w:rPr>
+        <w:tab/>
+        <w:t>Essentially an assembler.</w:t>
+      </w:r>
+    </w:p>
+    <w:p>
+      <w:pPr>
+        <w:rPr>
+          <w:lang w:val="en-GB"/>
+        </w:rPr>
+      </w:pPr>
+      <w:r>
+        <w:rPr>
+          <w:lang w:val="en-GB"/>
+        </w:rPr>
+        <w:tab/>
+      </w:r>
+      <w:r>
+        <w:rPr>
+          <w:lang w:val="en-GB"/>
+        </w:rPr>
+        <w:tab/>
+        <w:t>Same throughput as tier-1 assembler, but manpower &gt; electricity</w:t>
+      </w:r>
+    </w:p>
+    <w:bookmarkEnd w:id="0"/>
+    <w:p>
+      <w:pPr>
+        <w:rPr>
+          <w:lang w:val="en-GB"/>
+        </w:rPr>
+      </w:pPr>
+    </w:p>
+    <w:p>
+      <w:pPr>
+        <w:rPr>
+          <w:lang w:val="en-GB"/>
+        </w:rPr>
+      </w:pPr>
+      <w:r>
+        <w:rPr>
+          <w:lang w:val="en-GB"/>
+        </w:rPr>
+        <w:t>Tier One+:</w:t>
+      </w:r>
+    </w:p>
+    <w:p>
+      <w:pPr>
+        <w:rPr>
+          <w:lang w:val="en-GB"/>
+        </w:rPr>
+      </w:pPr>
+      <w:r>
+        <w:rPr>
+          <w:lang w:val="en-GB"/>
+        </w:rPr>
+        <w:t>Essentially vanilla</w:t>
+      </w:r>
+    </w:p>
+    <w:p>
+      <w:pPr>
+        <w:rPr>
+          <w:lang w:val="en-GB"/>
+        </w:rPr>
+      </w:pPr>
+      <w:r>
+        <w:rPr>
+          <w:lang w:val="en-GB"/>
+        </w:rPr>
+        <w:t>ALL machines require colonists to man</w:t>
+      </w:r>
+    </w:p>
+    <w:p>
+      <w:pPr>
+        <w:rPr>
+          <w:lang w:val="en-GB"/>
+        </w:rPr>
+      </w:pPr>
+      <w:r>
+        <w:rPr>
+          <w:lang w:val="en-GB"/>
+        </w:rPr>
+        <w:lastRenderedPageBreak/>
+        <w:t>More colonists for lower-tier buildings.</w:t>
+      </w:r>
+    </w:p>
+    <w:p>
+      <w:pPr>
+        <w:rPr>
+          <w:lang w:val="en-GB"/>
+        </w:rPr>
+      </w:pPr>
+      <w:r>
+        <w:rPr>
+          <w:lang w:val="en-GB"/>
+        </w:rPr>
+        <w:t>E.g. tier 0: 8 colonists, t1: 4c, t3: 3c, etc.</w:t>
+      </w:r>
+    </w:p>
+    <w:p>
+      <w:pPr>
+        <w:rPr>
+          <w:lang w:val="en-GB"/>
+        </w:rPr>
+      </w:pPr>
+      <w:r>
+        <w:rPr>
+          <w:lang w:val="en-GB"/>
+        </w:rPr>
+        <w:t>Biggest jump is tier 0 to tier 1!</w:t>
+      </w:r>
+    </w:p>
+    <w:p>
+      <w:pPr>
+        <w:rPr>
+          <w:lang w:val="en-GB"/>
+        </w:rPr>
+      </w:pPr>
+    </w:p>
+    <w:p>
+      <w:pPr>
+        <w:rPr>
+          <w:lang w:val="en-GB"/>
+        </w:rPr>
+      </w:pPr>
+    </w:p>
+    <w:p>
+      <w:pPr>
+        <w:rPr>
+          <w:lang w:val="en-GB"/>
+        </w:rPr>
+      </w:pPr>
+      <w:r>
+        <w:rPr>
+          <w:lang w:val="en-GB"/>
+        </w:rPr>
+        <w:t>Optional Dependencies</w:t>
+      </w:r>
+    </w:p>
+    <w:p>
+      <w:pPr>
+        <w:rPr>
+          <w:lang w:val="en-GB"/>
+        </w:rPr>
+      </w:pPr>
+      <w:r>
+        <w:rPr>
+          <w:lang w:val="en-GB"/>
+        </w:rPr>
+        <w:t>AAI</w:t>
+      </w:r>
+    </w:p>
+    <w:p>
+      <w:pPr>
+        <w:rPr>
+          <w:lang w:val="en-GB"/>
+        </w:rPr>
+      </w:pPr>
+      <w:r>
+        <w:rPr>
+          <w:lang w:val="en-GB"/>
+        </w:rPr>
+        <w:t>AI chips to replace colonists in vehicles (e.g. trains) and machines</w:t>
+      </w:r>
+    </w:p>
+    <w:p>
+      <w:pPr>
+        <w:rPr>
+          <w:lang w:val="en-GB"/>
+        </w:rPr>
+      </w:pPr>
+      <w:r>
+        <w:rPr>
+          <w:lang w:val="en-GB"/>
+        </w:rPr>
+        <w:t>https://mods.factorio.com/mod/MaintenanceMadness</w:t>
+      </w:r>
+    </w:p>
+    <w:p>
+      <w:pPr>
+        <w:rPr>
+          <w:lang w:val="en-GB"/>
+        </w:rPr>
+      </w:pPr>
+      <w:r>
+        <w:rPr>
+          <w:lang w:val="en-GB"/>
+        </w:rPr>
+        <w:tab/>
+        <w:t>Colonists carry maintenance materials!</w:t>
+      </w:r>
+    </w:p>
+    <w:p>
+      <w:pPr>
+        <w:rPr>
+          <w:lang w:val="en-GB"/>
+        </w:rPr>
+      </w:pPr>
+      <w:r>
+        <w:rPr>
+          <w:lang w:val="en-GB"/>
+        </w:rPr>
+        <w:t>Colonist Entities</w:t>
+      </w:r>
+    </w:p>
+    <w:p>
+      <w:pPr>
+        <w:rPr>
+          <w:lang w:val="en-GB"/>
+        </w:rPr>
+      </w:pPr>
+      <w:r>
+        <w:rPr>
+          <w:lang w:val="en-GB"/>
+        </w:rPr>
+        <w:t>Colonists-as-entities instead of automagically moving around via statistics</w:t>
+      </w:r>
+    </w:p>
+    <w:p>
+      <w:pPr>
+        <w:rPr>
+          <w:lang w:val="en-GB"/>
+        </w:rPr>
+      </w:pPr>
+      <w:r>
+        <w:rPr>
+          <w:lang w:val="en-GB"/>
+        </w:rPr>
+        <w:t>Pathfinding between priority machines as above</w:t>
+      </w:r>
+    </w:p>
+    <w:p>
+      <w:pPr>
+        <w:rPr>
+          <w:lang w:val="en-GB"/>
+        </w:rPr>
+      </w:pPr>
+      <w:proofErr w:type="spellStart"/>
+      <w:r>
+        <w:rPr>
+          <w:lang w:val="en-GB"/>
+        </w:rPr>
+        <w:t>SqueakThrough</w:t>
+      </w:r>
+      <w:proofErr w:type="spellEnd"/>
+      <w:r>
+        <w:rPr>
+          <w:lang w:val="en-GB"/>
+        </w:rPr>
+        <w:t xml:space="preserve"> sub-dependency to allow </w:t>
+      </w:r>
+      <w:proofErr w:type="spellStart"/>
+      <w:r>
+        <w:rPr>
+          <w:lang w:val="en-GB"/>
+        </w:rPr>
+        <w:t>squeakthrough</w:t>
+      </w:r>
+      <w:proofErr w:type="spellEnd"/>
+      <w:r>
+        <w:rPr>
+          <w:lang w:val="en-GB"/>
+        </w:rPr>
+        <w:t xml:space="preserve"> pathfinding.</w:t>
+      </w:r>
+    </w:p>
+    <w:p>
+      <w:pPr>
+        <w:rPr>
+          <w:lang w:val="en-GB"/>
+        </w:rPr>
+      </w:pPr>
+      <w:r>
+        <w:rPr>
+          <w:lang w:val="en-GB"/>
+        </w:rPr>
+        <w:t>https://mods.factorio.com/mod/Mining_Drones</w:t>
+      </w:r>
+    </w:p>
+    <w:p>
+      <w:pPr>
+        <w:rPr>
+          <w:lang w:val="en-GB"/>
+        </w:rPr>
+      </w:pPr>
+    </w:p>
+    <w:p>
+      <w:pPr>
+        <w:rPr>
+          <w:lang w:val="en-GB"/>
+        </w:rPr>
+      </w:pPr>
+    </w:p>
+    <w:p>
+      <w:pPr>
+        <w:rPr>
+          <w:lang w:val="en-GB"/>
+        </w:rPr>
+      </w:pPr>
+      <w:r>
+        <w:rPr>
+          <w:lang w:val="en-GB"/>
+        </w:rPr>
+        <w:t>Space Exploration</w:t>
+      </w:r>
+    </w:p>
+    <w:p>
+      <w:pPr>
+        <w:rPr>
+          <w:lang w:val="en-GB"/>
+        </w:rPr>
+      </w:pPr>
+      <w:r>
+        <w:rPr>
+          <w:lang w:val="en-GB"/>
+        </w:rPr>
+        <w:t>https://mods.factorio.com/mod/space-exploration</w:t>
+      </w:r>
+    </w:p>
+    <w:p>
+      <w:pPr>
+        <w:rPr>
+          <w:lang w:val="en-GB"/>
+        </w:rPr>
+      </w:pPr>
+    </w:p>
+    <w:p>
+      <w:pPr>
+        <w:rPr>
+          <w:lang w:val="en-GB"/>
+        </w:rPr>
+      </w:pPr>
+      <w:r>
+        <w:rPr>
+          <w:lang w:val="en-GB"/>
+        </w:rPr>
+        <w:t>Alien Biomes</w:t>
+      </w:r>
+    </w:p>
+    <w:p>
+      <w:pPr>
+        <w:rPr>
+          <w:lang w:val="en-GB"/>
+        </w:rPr>
+      </w:pPr>
+      <w:r>
+        <w:rPr>
+          <w:lang w:val="en-GB"/>
+        </w:rPr>
+        <w:t>https://mods.factorio.com/mod/alien-biomes</w:t>
+      </w:r>
+    </w:p>
+    <w:p>
+      <w:pPr>
+        <w:rPr>
+          <w:lang w:val="en-GB"/>
+        </w:rPr>
+      </w:pPr>
+    </w:p>
+    <w:p>
+      <w:pPr>
+        <w:rPr>
+          <w:lang w:val="en-GB"/>
+        </w:rPr>
+      </w:pPr>
+      <w:r>
+        <w:rPr>
+          <w:lang w:val="en-GB"/>
+        </w:rPr>
+        <w:t>Transport Drones</w:t>
+      </w:r>
+    </w:p>
+    <w:p>
+      <w:pPr>
+        <w:rPr>
+          <w:lang w:val="en-GB"/>
+        </w:rPr>
+      </w:pPr>
+      <w:r>
+        <w:rPr>
+          <w:lang w:val="en-GB"/>
+        </w:rPr>
+        <w:t>https://mods.factorio.com/mod/Transport_Drones</w:t>
+      </w:r>
+    </w:p>
+    <w:p>
+      <w:pPr>
+        <w:rPr>
+          <w:lang w:val="en-GB"/>
+        </w:rPr>
+      </w:pPr>
+      <w:r>
+        <w:rPr>
+          <w:lang w:val="en-GB"/>
+        </w:rPr>
+        <w:t>https://mods.factorio.com/mod/Transport_Drones_Addon_PPD</w:t>
+      </w:r>
+    </w:p>
+    <w:p>
+      <w:pPr>
+        <w:rPr>
+          <w:lang w:val="en-GB"/>
+        </w:rPr>
+      </w:pPr>
+    </w:p>
+    <w:p>
+      <w:pPr>
+        <w:rPr>
+          <w:lang w:val="en-GB"/>
+        </w:rPr>
+      </w:pPr>
+      <w:r>
+        <w:rPr>
+          <w:lang w:val="en-GB"/>
+        </w:rPr>
+        <w:t>Stone Age</w:t>
+      </w:r>
+    </w:p>
+    <w:p>
+      <w:pPr>
+        <w:rPr>
+          <w:lang w:val="en-GB"/>
+        </w:rPr>
+      </w:pPr>
+      <w:r>
+        <w:rPr>
+          <w:lang w:val="en-GB"/>
+        </w:rPr>
+        <w:t>https://forums.factorio.com/viewtopic.php?t=62509</w:t>
+      </w:r>
+    </w:p>
+    <w:p>
+      <w:pPr>
+        <w:rPr>
+          <w:lang w:val="en-GB"/>
+        </w:rPr>
+      </w:pPr>
+      <w:r>
+        <w:rPr>
+          <w:lang w:val="en-GB"/>
+        </w:rPr>
+        <w:t>https://forums.factorio.com/viewtopic.php?t=64142</w:t>
+      </w:r>
+    </w:p>
+    <w:p>
+      <w:pPr>
+        <w:rPr>
+          <w:lang w:val="en-GB"/>
+        </w:rPr>
+      </w:pPr>
+      <w:r>
+        <w:rPr>
+          <w:lang w:val="en-GB"/>
+        </w:rPr>
+        <w:t>https://www.reddit.com/r/factorio/comments/94if5d/stone_age_factorio_mod_looking_for_input/</w:t>
+      </w:r>
+    </w:p>
+    <w:p>
+      <w:pPr>
+        <w:rPr>
+          <w:lang w:val="en-GB"/>
+        </w:rPr>
+      </w:pPr>
+      <w:r>
+        <w:rPr>
+          <w:lang w:val="en-GB"/>
+        </w:rPr>
+        <w:lastRenderedPageBreak/>
+        <w:t>Player will be able to collect rocks which are picked up off the ground as a resource and can harvest sticks from bushes as a resource which can be crafted into a stone axe/pickaxe with reduced mining speed compared to the steel axe.</w:t>
+      </w:r>
+    </w:p>
+    <w:p>
+      <w:pPr>
+        <w:rPr>
+          <w:lang w:val="en-GB"/>
+        </w:rPr>
+      </w:pPr>
+      <w:r>
+        <w:rPr>
+          <w:lang w:val="en-GB"/>
+        </w:rPr>
+        <w:t>Colonists require tools to construct?</w:t>
+      </w:r>
     </w:p>
     <w:p>
       <w:pPr>
@@ -3136,7 +4660,7 @@
 </file>
 
 <file path=word/numbering.xml><?xml version="1.0" encoding="utf-8"?>
-<w:numbering xmlns:wpc="http://schemas.microsoft.com/office/word/2010/wordprocessingCanvas" xmlns:mc="http://schemas.openxmlformats.org/markup-compatibility/2006" xmlns:o="urn:schemas-microsoft-com:office:office" xmlns:r="http://schemas.openxmlformats.org/officeDocument/2006/relationships" xmlns:m="http://schemas.openxmlformats.org/officeDocument/2006/math" xmlns:v="urn:schemas-microsoft-com:vml" xmlns:wp14="http://schemas.microsoft.com/office/word/2010/wordprocessingDrawing" xmlns:wp="http://schemas.openxmlformats.org/drawingml/2006/wordprocessingDrawing" xmlns:w10="urn:schemas-microsoft-com:office:word" xmlns:w="http://schemas.openxmlformats.org/wordprocessingml/2006/main" xmlns:w14="http://schemas.microsoft.com/office/word/2010/wordml" xmlns:w15="http://schemas.microsoft.com/office/word/2012/wordml" xmlns:wpg="http://schemas.microsoft.com/office/word/2010/wordprocessingGroup" xmlns:wpi="http://schemas.microsoft.com/office/word/2010/wordprocessingInk" xmlns:wne="http://schemas.microsoft.com/office/word/2006/wordml" xmlns:wps="http://schemas.microsoft.com/office/word/2010/wordprocessingShape" mc:Ignorable="w14 w15 wp14">
+<w:numbering xmlns:wpc="http://schemas.microsoft.com/office/word/2010/wordprocessingCanvas" xmlns:cx="http://schemas.microsoft.com/office/drawing/2014/chartex" xmlns:cx1="http://schemas.microsoft.com/office/drawing/2015/9/8/chartex" xmlns:cx2="http://schemas.microsoft.com/office/drawing/2015/10/21/chartex" xmlns:cx3="http://schemas.microsoft.com/office/drawing/2016/5/9/chartex" xmlns:cx4="http://schemas.microsoft.com/office/drawing/2016/5/10/chartex" xmlns:cx5="http://schemas.microsoft.com/office/drawing/2016/5/11/chartex" xmlns:cx6="http://schemas.microsoft.com/office/drawing/2016/5/12/chartex" xmlns:cx7="http://schemas.microsoft.com/office/drawing/2016/5/13/chartex" xmlns:cx8="http://schemas.microsoft.com/office/drawing/2016/5/14/chartex" xmlns:mc="http://schemas.openxmlformats.org/markup-compatibility/2006" xmlns:aink="http://schemas.microsoft.com/office/drawing/2016/ink" xmlns:am3d="http://schemas.microsoft.com/office/drawing/2017/model3d" xmlns:o="urn:schemas-microsoft-com:office:office" xmlns:r="http://schemas.openxmlformats.org/officeDocument/2006/relationships" xmlns:m="http://schemas.openxmlformats.org/officeDocument/2006/math" xmlns:v="urn:schemas-microsoft-com:vml" xmlns:wp14="http://schemas.microsoft.com/office/word/2010/wordprocessingDrawing" xmlns:wp="http://schemas.openxmlformats.org/drawingml/2006/wordprocessingDrawing" xmlns:w10="urn:schemas-microsoft-com:office:word" xmlns:w="http://schemas.openxmlformats.org/wordprocessingml/2006/main" xmlns:w14="http://schemas.microsoft.com/office/word/2010/wordml" xmlns:w15="http://schemas.microsoft.com/office/word/2012/wordml" xmlns:w16cid="http://schemas.microsoft.com/office/word/2016/wordml/cid" xmlns:w16se="http://schemas.microsoft.com/office/word/2015/wordml/symex" xmlns:wpg="http://schemas.microsoft.com/office/word/2010/wordprocessingGroup" xmlns:wpi="http://schemas.microsoft.com/office/word/2010/wordprocessingInk" xmlns:wne="http://schemas.microsoft.com/office/word/2006/wordml" xmlns:wps="http://schemas.microsoft.com/office/word/2010/wordprocessingShape" mc:Ignorable="w14 w15 w16se w16cid wp14">
   <w:abstractNum w:abstractNumId="0" w15:restartNumberingAfterBreak="0">
     <w:nsid w:val="1AC64A0A"/>
     <w:multiLevelType w:val="hybridMultilevel"/>
@@ -3250,10 +4774,10 @@
     </w:lvl>
   </w:abstractNum>
   <w:abstractNum w:abstractNumId="1" w15:restartNumberingAfterBreak="0">
-    <w:nsid w:val="31303280"/>
+    <w:nsid w:val="26CC28AE"/>
     <w:multiLevelType w:val="hybridMultilevel"/>
-    <w:tmpl w:val="38F6A3EC"/>
-    <w:lvl w:ilvl="0" w:tplc="A8508442">
+    <w:tmpl w:val="79DEC382"/>
+    <w:lvl w:ilvl="0" w:tplc="E160E2EE">
       <w:numFmt w:val="bullet"/>
       <w:lvlText w:val=""/>
       <w:lvlJc w:val="left"/>
@@ -3276,7 +4800,7 @@
         <w:rFonts w:ascii="Courier New" w:hAnsi="Courier New" w:cs="Courier New" w:hint="default"/>
       </w:rPr>
     </w:lvl>
-    <w:lvl w:ilvl="2" w:tplc="04130005">
+    <w:lvl w:ilvl="2" w:tplc="04130005" w:tentative="1">
       <w:start w:val="1"/>
       <w:numFmt w:val="bullet"/>
       <w:lvlText w:val=""/>
@@ -3362,6 +4886,118 @@
     </w:lvl>
   </w:abstractNum>
   <w:abstractNum w:abstractNumId="2" w15:restartNumberingAfterBreak="0">
+    <w:nsid w:val="31303280"/>
+    <w:multiLevelType w:val="hybridMultilevel"/>
+    <w:tmpl w:val="38F6A3EC"/>
+    <w:lvl w:ilvl="0" w:tplc="A8508442">
+      <w:numFmt w:val="bullet"/>
+      <w:lvlText w:val=""/>
+      <w:lvlJc w:val="left"/>
+      <w:pPr>
+        <w:ind w:left="720" w:hanging="360"/>
+      </w:pPr>
+      <w:rPr>
+        <w:rFonts w:ascii="Symbol" w:eastAsiaTheme="minorHAnsi" w:hAnsi="Symbol" w:cstheme="minorBidi" w:hint="default"/>
+      </w:rPr>
+    </w:lvl>
+    <w:lvl w:ilvl="1" w:tplc="04130003">
+      <w:start w:val="1"/>
+      <w:numFmt w:val="bullet"/>
+      <w:lvlText w:val="o"/>
+      <w:lvlJc w:val="left"/>
+      <w:pPr>
+        <w:ind w:left="1440" w:hanging="360"/>
+      </w:pPr>
+      <w:rPr>
+        <w:rFonts w:ascii="Courier New" w:hAnsi="Courier New" w:cs="Courier New" w:hint="default"/>
+      </w:rPr>
+    </w:lvl>
+    <w:lvl w:ilvl="2" w:tplc="04130005">
+      <w:start w:val="1"/>
+      <w:numFmt w:val="bullet"/>
+      <w:lvlText w:val=""/>
+      <w:lvlJc w:val="left"/>
+      <w:pPr>
+        <w:ind w:left="2160" w:hanging="360"/>
+      </w:pPr>
+      <w:rPr>
+        <w:rFonts w:ascii="Wingdings" w:hAnsi="Wingdings" w:hint="default"/>
+      </w:rPr>
+    </w:lvl>
+    <w:lvl w:ilvl="3" w:tplc="04130001" w:tentative="1">
+      <w:start w:val="1"/>
+      <w:numFmt w:val="bullet"/>
+      <w:lvlText w:val=""/>
+      <w:lvlJc w:val="left"/>
+      <w:pPr>
+        <w:ind w:left="2880" w:hanging="360"/>
+      </w:pPr>
+      <w:rPr>
+        <w:rFonts w:ascii="Symbol" w:hAnsi="Symbol" w:hint="default"/>
+      </w:rPr>
+    </w:lvl>
+    <w:lvl w:ilvl="4" w:tplc="04130003" w:tentative="1">
+      <w:start w:val="1"/>
+      <w:numFmt w:val="bullet"/>
+      <w:lvlText w:val="o"/>
+      <w:lvlJc w:val="left"/>
+      <w:pPr>
+        <w:ind w:left="3600" w:hanging="360"/>
+      </w:pPr>
+      <w:rPr>
+        <w:rFonts w:ascii="Courier New" w:hAnsi="Courier New" w:cs="Courier New" w:hint="default"/>
+      </w:rPr>
+    </w:lvl>
+    <w:lvl w:ilvl="5" w:tplc="04130005" w:tentative="1">
+      <w:start w:val="1"/>
+      <w:numFmt w:val="bullet"/>
+      <w:lvlText w:val=""/>
+      <w:lvlJc w:val="left"/>
+      <w:pPr>
+        <w:ind w:left="4320" w:hanging="360"/>
+      </w:pPr>
+      <w:rPr>
+        <w:rFonts w:ascii="Wingdings" w:hAnsi="Wingdings" w:hint="default"/>
+      </w:rPr>
+    </w:lvl>
+    <w:lvl w:ilvl="6" w:tplc="04130001" w:tentative="1">
+      <w:start w:val="1"/>
+      <w:numFmt w:val="bullet"/>
+      <w:lvlText w:val=""/>
+      <w:lvlJc w:val="left"/>
+      <w:pPr>
+        <w:ind w:left="5040" w:hanging="360"/>
+      </w:pPr>
+      <w:rPr>
+        <w:rFonts w:ascii="Symbol" w:hAnsi="Symbol" w:hint="default"/>
+      </w:rPr>
+    </w:lvl>
+    <w:lvl w:ilvl="7" w:tplc="04130003" w:tentative="1">
+      <w:start w:val="1"/>
+      <w:numFmt w:val="bullet"/>
+      <w:lvlText w:val="o"/>
+      <w:lvlJc w:val="left"/>
+      <w:pPr>
+        <w:ind w:left="5760" w:hanging="360"/>
+      </w:pPr>
+      <w:rPr>
+        <w:rFonts w:ascii="Courier New" w:hAnsi="Courier New" w:cs="Courier New" w:hint="default"/>
+      </w:rPr>
+    </w:lvl>
+    <w:lvl w:ilvl="8" w:tplc="04130005" w:tentative="1">
+      <w:start w:val="1"/>
+      <w:numFmt w:val="bullet"/>
+      <w:lvlText w:val=""/>
+      <w:lvlJc w:val="left"/>
+      <w:pPr>
+        <w:ind w:left="6480" w:hanging="360"/>
+      </w:pPr>
+      <w:rPr>
+        <w:rFonts w:ascii="Wingdings" w:hAnsi="Wingdings" w:hint="default"/>
+      </w:rPr>
+    </w:lvl>
+  </w:abstractNum>
+  <w:abstractNum w:abstractNumId="3" w15:restartNumberingAfterBreak="0">
     <w:nsid w:val="5AD321C9"/>
     <w:multiLevelType w:val="hybridMultilevel"/>
     <w:tmpl w:val="83724182"/>
@@ -3473,20 +5109,138 @@
       </w:rPr>
     </w:lvl>
   </w:abstractNum>
+  <w:abstractNum w:abstractNumId="4" w15:restartNumberingAfterBreak="0">
+    <w:nsid w:val="797D1366"/>
+    <w:multiLevelType w:val="hybridMultilevel"/>
+    <w:tmpl w:val="A7C48762"/>
+    <w:lvl w:ilvl="0" w:tplc="816472C0">
+      <w:numFmt w:val="bullet"/>
+      <w:lvlText w:val=""/>
+      <w:lvlJc w:val="left"/>
+      <w:pPr>
+        <w:ind w:left="720" w:hanging="360"/>
+      </w:pPr>
+      <w:rPr>
+        <w:rFonts w:ascii="Symbol" w:eastAsiaTheme="minorHAnsi" w:hAnsi="Symbol" w:cstheme="minorBidi" w:hint="default"/>
+      </w:rPr>
+    </w:lvl>
+    <w:lvl w:ilvl="1" w:tplc="04130003" w:tentative="1">
+      <w:start w:val="1"/>
+      <w:numFmt w:val="bullet"/>
+      <w:lvlText w:val="o"/>
+      <w:lvlJc w:val="left"/>
+      <w:pPr>
+        <w:ind w:left="1440" w:hanging="360"/>
+      </w:pPr>
+      <w:rPr>
+        <w:rFonts w:ascii="Courier New" w:hAnsi="Courier New" w:cs="Courier New" w:hint="default"/>
+      </w:rPr>
+    </w:lvl>
+    <w:lvl w:ilvl="2" w:tplc="04130005" w:tentative="1">
+      <w:start w:val="1"/>
+      <w:numFmt w:val="bullet"/>
+      <w:lvlText w:val=""/>
+      <w:lvlJc w:val="left"/>
+      <w:pPr>
+        <w:ind w:left="2160" w:hanging="360"/>
+      </w:pPr>
+      <w:rPr>
+        <w:rFonts w:ascii="Wingdings" w:hAnsi="Wingdings" w:hint="default"/>
+      </w:rPr>
+    </w:lvl>
+    <w:lvl w:ilvl="3" w:tplc="04130001" w:tentative="1">
+      <w:start w:val="1"/>
+      <w:numFmt w:val="bullet"/>
+      <w:lvlText w:val=""/>
+      <w:lvlJc w:val="left"/>
+      <w:pPr>
+        <w:ind w:left="2880" w:hanging="360"/>
+      </w:pPr>
+      <w:rPr>
+        <w:rFonts w:ascii="Symbol" w:hAnsi="Symbol" w:hint="default"/>
+      </w:rPr>
+    </w:lvl>
+    <w:lvl w:ilvl="4" w:tplc="04130003" w:tentative="1">
+      <w:start w:val="1"/>
+      <w:numFmt w:val="bullet"/>
+      <w:lvlText w:val="o"/>
+      <w:lvlJc w:val="left"/>
+      <w:pPr>
+        <w:ind w:left="3600" w:hanging="360"/>
+      </w:pPr>
+      <w:rPr>
+        <w:rFonts w:ascii="Courier New" w:hAnsi="Courier New" w:cs="Courier New" w:hint="default"/>
+      </w:rPr>
+    </w:lvl>
+    <w:lvl w:ilvl="5" w:tplc="04130005" w:tentative="1">
+      <w:start w:val="1"/>
+      <w:numFmt w:val="bullet"/>
+      <w:lvlText w:val=""/>
+      <w:lvlJc w:val="left"/>
+      <w:pPr>
+        <w:ind w:left="4320" w:hanging="360"/>
+      </w:pPr>
+      <w:rPr>
+        <w:rFonts w:ascii="Wingdings" w:hAnsi="Wingdings" w:hint="default"/>
+      </w:rPr>
+    </w:lvl>
+    <w:lvl w:ilvl="6" w:tplc="04130001" w:tentative="1">
+      <w:start w:val="1"/>
+      <w:numFmt w:val="bullet"/>
+      <w:lvlText w:val=""/>
+      <w:lvlJc w:val="left"/>
+      <w:pPr>
+        <w:ind w:left="5040" w:hanging="360"/>
+      </w:pPr>
+      <w:rPr>
+        <w:rFonts w:ascii="Symbol" w:hAnsi="Symbol" w:hint="default"/>
+      </w:rPr>
+    </w:lvl>
+    <w:lvl w:ilvl="7" w:tplc="04130003" w:tentative="1">
+      <w:start w:val="1"/>
+      <w:numFmt w:val="bullet"/>
+      <w:lvlText w:val="o"/>
+      <w:lvlJc w:val="left"/>
+      <w:pPr>
+        <w:ind w:left="5760" w:hanging="360"/>
+      </w:pPr>
+      <w:rPr>
+        <w:rFonts w:ascii="Courier New" w:hAnsi="Courier New" w:cs="Courier New" w:hint="default"/>
+      </w:rPr>
+    </w:lvl>
+    <w:lvl w:ilvl="8" w:tplc="04130005" w:tentative="1">
+      <w:start w:val="1"/>
+      <w:numFmt w:val="bullet"/>
+      <w:lvlText w:val=""/>
+      <w:lvlJc w:val="left"/>
+      <w:pPr>
+        <w:ind w:left="6480" w:hanging="360"/>
+      </w:pPr>
+      <w:rPr>
+        <w:rFonts w:ascii="Wingdings" w:hAnsi="Wingdings" w:hint="default"/>
+      </w:rPr>
+    </w:lvl>
+  </w:abstractNum>
   <w:num w:numId="1">
-    <w:abstractNumId w:val="2"/>
+    <w:abstractNumId w:val="3"/>
   </w:num>
   <w:num w:numId="2">
     <w:abstractNumId w:val="0"/>
   </w:num>
   <w:num w:numId="3">
+    <w:abstractNumId w:val="2"/>
+  </w:num>
+  <w:num w:numId="4">
+    <w:abstractNumId w:val="4"/>
+  </w:num>
+  <w:num w:numId="5">
     <w:abstractNumId w:val="1"/>
   </w:num>
 </w:numbering>
 </file>
 
 <file path=word/styles.xml><?xml version="1.0" encoding="utf-8"?>
-<w:styles xmlns:mc="http://schemas.openxmlformats.org/markup-compatibility/2006" xmlns:r="http://schemas.openxmlformats.org/officeDocument/2006/relationships" xmlns:w="http://schemas.openxmlformats.org/wordprocessingml/2006/main" xmlns:w14="http://schemas.microsoft.com/office/word/2010/wordml" xmlns:w15="http://schemas.microsoft.com/office/word/2012/wordml" mc:Ignorable="w14 w15">
+<w:styles xmlns:mc="http://schemas.openxmlformats.org/markup-compatibility/2006" xmlns:r="http://schemas.openxmlformats.org/officeDocument/2006/relationships" xmlns:w="http://schemas.openxmlformats.org/wordprocessingml/2006/main" xmlns:w14="http://schemas.microsoft.com/office/word/2010/wordml" xmlns:w15="http://schemas.microsoft.com/office/word/2012/wordml" xmlns:w16cid="http://schemas.microsoft.com/office/word/2016/wordml/cid" xmlns:w16se="http://schemas.microsoft.com/office/word/2015/wordml/symex" mc:Ignorable="w14 w15 w16se w16cid">
   <w:docDefaults>
     <w:rPrDefault>
       <w:rPr>
@@ -3502,7 +5256,7 @@
       </w:pPr>
     </w:pPrDefault>
   </w:docDefaults>
-  <w:latentStyles w:defLockedState="0" w:defUIPriority="99" w:defSemiHidden="0" w:defUnhideWhenUsed="0" w:defQFormat="0" w:count="371">
+  <w:latentStyles w:defLockedState="0" w:defUIPriority="99" w:defSemiHidden="0" w:defUnhideWhenUsed="0" w:defQFormat="0" w:count="376">
     <w:lsdException w:name="Normal" w:uiPriority="0" w:qFormat="1"/>
     <w:lsdException w:name="heading 1" w:uiPriority="9" w:qFormat="1"/>
     <w:lsdException w:name="heading 2" w:semiHidden="1" w:uiPriority="9" w:unhideWhenUsed="1" w:qFormat="1"/>
@@ -3608,7 +5362,6 @@
     <w:lsdException w:name="HTML Sample" w:semiHidden="1" w:unhideWhenUsed="1"/>
     <w:lsdException w:name="HTML Typewriter" w:semiHidden="1" w:unhideWhenUsed="1"/>
     <w:lsdException w:name="HTML Variable" w:semiHidden="1" w:unhideWhenUsed="1"/>
-    <w:lsdException w:name="Normal Table" w:semiHidden="1" w:unhideWhenUsed="1"/>
     <w:lsdException w:name="annotation subject" w:semiHidden="1" w:unhideWhenUsed="1"/>
     <w:lsdException w:name="No List" w:semiHidden="1" w:unhideWhenUsed="1"/>
     <w:lsdException w:name="Outline List 1" w:semiHidden="1" w:unhideWhenUsed="1"/>
@@ -3651,11 +5404,8 @@
     <w:lsdException w:name="Table Contemporary" w:semiHidden="1" w:unhideWhenUsed="1"/>
     <w:lsdException w:name="Table Elegant" w:semiHidden="1" w:unhideWhenUsed="1"/>
     <w:lsdException w:name="Table Professional" w:semiHidden="1" w:unhideWhenUsed="1"/>
-    <w:lsdException w:name="Table Subtle 1" w:semiHidden="1" w:unhideWhenUsed="1"/>
     <w:lsdException w:name="Table Subtle 2" w:semiHidden="1" w:unhideWhenUsed="1"/>
     <w:lsdException w:name="Table Web 1" w:semiHidden="1" w:unhideWhenUsed="1"/>
-    <w:lsdException w:name="Table Web 2" w:semiHidden="1" w:unhideWhenUsed="1"/>
-    <w:lsdException w:name="Table Web 3" w:semiHidden="1" w:unhideWhenUsed="1"/>
     <w:lsdException w:name="Balloon Text" w:semiHidden="1" w:unhideWhenUsed="1"/>
     <w:lsdException w:name="Table Grid" w:uiPriority="39"/>
     <w:lsdException w:name="Table Theme" w:semiHidden="1" w:unhideWhenUsed="1"/>
@@ -3874,10 +5624,36 @@
     <w:lsdException w:name="List Table 5 Dark Accent 6" w:uiPriority="50"/>
     <w:lsdException w:name="List Table 6 Colorful Accent 6" w:uiPriority="51"/>
     <w:lsdException w:name="List Table 7 Colorful Accent 6" w:uiPriority="52"/>
+    <w:lsdException w:name="Mention" w:semiHidden="1" w:unhideWhenUsed="1"/>
+    <w:lsdException w:name="Smart Hyperlink" w:semiHidden="1" w:unhideWhenUsed="1"/>
+    <w:lsdException w:name="Hashtag" w:semiHidden="1" w:unhideWhenUsed="1"/>
+    <w:lsdException w:name="Unresolved Mention" w:semiHidden="1" w:unhideWhenUsed="1"/>
+    <w:lsdException w:name="Smart Link" w:semiHidden="1" w:unhideWhenUsed="1"/>
   </w:latentStyles>
   <w:style w:type="paragraph" w:default="1" w:styleId="Normal">
     <w:name w:val="Normal"/>
     <w:qFormat/>
+  </w:style>
+  <w:style w:type="paragraph" w:styleId="Heading1">
+    <w:name w:val="heading 1"/>
+    <w:basedOn w:val="Normal"/>
+    <w:next w:val="Normal"/>
+    <w:link w:val="Heading1Char"/>
+    <w:uiPriority w:val="9"/>
+    <w:qFormat/>
+    <w:rsid w:val="00885BD2"/>
+    <w:pPr>
+      <w:keepNext/>
+      <w:keepLines/>
+      <w:spacing w:before="240" w:after="0"/>
+      <w:outlineLvl w:val="0"/>
+    </w:pPr>
+    <w:rPr>
+      <w:rFonts w:asciiTheme="majorHAnsi" w:eastAsiaTheme="majorEastAsia" w:hAnsiTheme="majorHAnsi" w:cstheme="majorBidi"/>
+      <w:color w:val="2E74B5" w:themeColor="accent1" w:themeShade="BF"/>
+      <w:sz w:val="32"/>
+      <w:szCs w:val="32"/>
+    </w:rPr>
   </w:style>
   <w:style w:type="character" w:default="1" w:styleId="DefaultParagraphFont">
     <w:name w:val="Default Paragraph Font"/>
@@ -3938,6 +5714,65 @@
     <w:rPr>
       <w:color w:val="954F72" w:themeColor="followedHyperlink"/>
       <w:u w:val="single"/>
+    </w:rPr>
+  </w:style>
+  <w:style w:type="character" w:styleId="UnresolvedMention">
+    <w:name w:val="Unresolved Mention"/>
+    <w:basedOn w:val="DefaultParagraphFont"/>
+    <w:uiPriority w:val="99"/>
+    <w:semiHidden/>
+    <w:unhideWhenUsed/>
+    <w:rsid w:val="00885BD2"/>
+    <w:rPr>
+      <w:color w:val="605E5C"/>
+      <w:shd w:val="clear" w:color="auto" w:fill="E1DFDD"/>
+    </w:rPr>
+  </w:style>
+  <w:style w:type="paragraph" w:styleId="Title">
+    <w:name w:val="Title"/>
+    <w:basedOn w:val="Normal"/>
+    <w:next w:val="Normal"/>
+    <w:link w:val="TitleChar"/>
+    <w:uiPriority w:val="10"/>
+    <w:qFormat/>
+    <w:rsid w:val="00885BD2"/>
+    <w:pPr>
+      <w:spacing w:after="0" w:line="240" w:lineRule="auto"/>
+      <w:contextualSpacing/>
+    </w:pPr>
+    <w:rPr>
+      <w:rFonts w:asciiTheme="majorHAnsi" w:eastAsiaTheme="majorEastAsia" w:hAnsiTheme="majorHAnsi" w:cstheme="majorBidi"/>
+      <w:spacing w:val="-10"/>
+      <w:kern w:val="28"/>
+      <w:sz w:val="56"/>
+      <w:szCs w:val="56"/>
+    </w:rPr>
+  </w:style>
+  <w:style w:type="character" w:customStyle="1" w:styleId="TitleChar">
+    <w:name w:val="Title Char"/>
+    <w:basedOn w:val="DefaultParagraphFont"/>
+    <w:link w:val="Title"/>
+    <w:uiPriority w:val="10"/>
+    <w:rsid w:val="00885BD2"/>
+    <w:rPr>
+      <w:rFonts w:asciiTheme="majorHAnsi" w:eastAsiaTheme="majorEastAsia" w:hAnsiTheme="majorHAnsi" w:cstheme="majorBidi"/>
+      <w:spacing w:val="-10"/>
+      <w:kern w:val="28"/>
+      <w:sz w:val="56"/>
+      <w:szCs w:val="56"/>
+    </w:rPr>
+  </w:style>
+  <w:style w:type="character" w:customStyle="1" w:styleId="Heading1Char">
+    <w:name w:val="Heading 1 Char"/>
+    <w:basedOn w:val="DefaultParagraphFont"/>
+    <w:link w:val="Heading1"/>
+    <w:uiPriority w:val="9"/>
+    <w:rsid w:val="00885BD2"/>
+    <w:rPr>
+      <w:rFonts w:asciiTheme="majorHAnsi" w:eastAsiaTheme="majorEastAsia" w:hAnsiTheme="majorHAnsi" w:cstheme="majorBidi"/>
+      <w:color w:val="2E74B5" w:themeColor="accent1" w:themeShade="BF"/>
+      <w:sz w:val="32"/>
+      <w:szCs w:val="32"/>
     </w:rPr>
   </w:style>
 </w:styles>

</xml_diff>